<commit_message>
Made changes to datatypes
</commit_message>
<xml_diff>
--- a/dbspec.docx
+++ b/dbspec.docx
@@ -99,7 +99,7 @@
           </w:tcPr>
           <w:p>
             <w:r>
-              <w:t>name</w:t>
+              <w:t>user_id</w:t>
             </w:r>
           </w:p>
         </w:tc>
@@ -112,7 +112,7 @@
               <w:cnfStyle w:val="000000000000" w:firstRow="0" w:lastRow="0" w:firstColumn="0" w:lastColumn="0" w:oddVBand="0" w:evenVBand="0" w:oddHBand="0" w:evenHBand="0" w:firstRowFirstColumn="0" w:firstRowLastColumn="0" w:lastRowFirstColumn="0" w:lastRowLastColumn="0"/>
             </w:pPr>
             <w:r>
-              <w:t>text</w:t>
+              <w:t>int (AI)</w:t>
             </w:r>
           </w:p>
         </w:tc>
@@ -125,7 +125,7 @@
               <w:cnfStyle w:val="000000000000" w:firstRow="0" w:lastRow="0" w:firstColumn="0" w:lastColumn="0" w:oddVBand="0" w:evenVBand="0" w:oddHBand="0" w:evenHBand="0" w:firstRowFirstColumn="0" w:firstRowLastColumn="0" w:lastRowFirstColumn="0" w:lastRowLastColumn="0"/>
             </w:pPr>
             <w:r>
-              <w:t>100</w:t>
+              <w:t>-</w:t>
             </w:r>
           </w:p>
         </w:tc>
@@ -140,6 +140,8 @@
             <w:r>
               <w:t>-</w:t>
             </w:r>
+            <w:bookmarkStart w:id="0" w:name="_GoBack"/>
+            <w:bookmarkEnd w:id="0"/>
           </w:p>
         </w:tc>
         <w:tc>
@@ -151,7 +153,7 @@
               <w:cnfStyle w:val="000000000000" w:firstRow="0" w:lastRow="0" w:firstColumn="0" w:lastColumn="0" w:oddVBand="0" w:evenVBand="0" w:oddHBand="0" w:evenHBand="0" w:firstRowFirstColumn="0" w:firstRowLastColumn="0" w:lastRowFirstColumn="0" w:lastRowLastColumn="0"/>
             </w:pPr>
             <w:r>
-              <w:t>Must be Two or More</w:t>
+              <w:t>Not a parameter for registration</w:t>
             </w:r>
           </w:p>
         </w:tc>
@@ -164,7 +166,7 @@
           </w:tcPr>
           <w:p>
             <w:r>
-              <w:t>password</w:t>
+              <w:t>name</w:t>
             </w:r>
           </w:p>
         </w:tc>
@@ -190,7 +192,7 @@
               <w:cnfStyle w:val="000000000000" w:firstRow="0" w:lastRow="0" w:firstColumn="0" w:lastColumn="0" w:oddVBand="0" w:evenVBand="0" w:oddHBand="0" w:evenHBand="0" w:firstRowFirstColumn="0" w:firstRowLastColumn="0" w:lastRowFirstColumn="0" w:lastRowLastColumn="0"/>
             </w:pPr>
             <w:r>
-              <w:t>24</w:t>
+              <w:t>100</w:t>
             </w:r>
           </w:p>
         </w:tc>
@@ -216,7 +218,7 @@
               <w:cnfStyle w:val="000000000000" w:firstRow="0" w:lastRow="0" w:firstColumn="0" w:lastColumn="0" w:oddVBand="0" w:evenVBand="0" w:oddHBand="0" w:evenHBand="0" w:firstRowFirstColumn="0" w:firstRowLastColumn="0" w:lastRowFirstColumn="0" w:lastRowLastColumn="0"/>
             </w:pPr>
             <w:r>
-              <w:t>MD5?</w:t>
+              <w:t>Must be Two or More</w:t>
             </w:r>
           </w:p>
         </w:tc>
@@ -229,7 +231,7 @@
           </w:tcPr>
           <w:p>
             <w:r>
-              <w:t>mobile_number</w:t>
+              <w:t>password</w:t>
             </w:r>
           </w:p>
         </w:tc>
@@ -242,7 +244,7 @@
               <w:cnfStyle w:val="000000000000" w:firstRow="0" w:lastRow="0" w:firstColumn="0" w:lastColumn="0" w:oddVBand="0" w:evenVBand="0" w:oddHBand="0" w:evenHBand="0" w:firstRowFirstColumn="0" w:firstRowLastColumn="0" w:lastRowFirstColumn="0" w:lastRowLastColumn="0"/>
             </w:pPr>
             <w:r>
-              <w:t>text</w:t>
+              <w:t>nvarchar</w:t>
             </w:r>
           </w:p>
         </w:tc>
@@ -255,7 +257,7 @@
               <w:cnfStyle w:val="000000000000" w:firstRow="0" w:lastRow="0" w:firstColumn="0" w:lastColumn="0" w:oddVBand="0" w:evenVBand="0" w:oddHBand="0" w:evenHBand="0" w:firstRowFirstColumn="0" w:firstRowLastColumn="0" w:lastRowFirstColumn="0" w:lastRowLastColumn="0"/>
             </w:pPr>
             <w:r>
-              <w:t>20</w:t>
+              <w:t>24</w:t>
             </w:r>
           </w:p>
         </w:tc>
@@ -280,6 +282,9 @@
             <w:pPr>
               <w:cnfStyle w:val="000000000000" w:firstRow="0" w:lastRow="0" w:firstColumn="0" w:lastColumn="0" w:oddVBand="0" w:evenVBand="0" w:oddHBand="0" w:evenHBand="0" w:firstRowFirstColumn="0" w:firstRowLastColumn="0" w:lastRowFirstColumn="0" w:lastRowLastColumn="0"/>
             </w:pPr>
+            <w:r>
+              <w:t>SHA2</w:t>
+            </w:r>
           </w:p>
         </w:tc>
       </w:tr>
@@ -291,7 +296,7 @@
           </w:tcPr>
           <w:p>
             <w:r>
-              <w:t>email</w:t>
+              <w:t>mobile_number</w:t>
             </w:r>
           </w:p>
         </w:tc>
@@ -304,7 +309,7 @@
               <w:cnfStyle w:val="000000000000" w:firstRow="0" w:lastRow="0" w:firstColumn="0" w:lastColumn="0" w:oddVBand="0" w:evenVBand="0" w:oddHBand="0" w:evenHBand="0" w:firstRowFirstColumn="0" w:firstRowLastColumn="0" w:lastRowFirstColumn="0" w:lastRowLastColumn="0"/>
             </w:pPr>
             <w:r>
-              <w:t>text</w:t>
+              <w:t>nvarchar</w:t>
             </w:r>
           </w:p>
         </w:tc>
@@ -317,7 +322,7 @@
               <w:cnfStyle w:val="000000000000" w:firstRow="0" w:lastRow="0" w:firstColumn="0" w:lastColumn="0" w:oddVBand="0" w:evenVBand="0" w:oddHBand="0" w:evenHBand="0" w:firstRowFirstColumn="0" w:firstRowLastColumn="0" w:lastRowFirstColumn="0" w:lastRowLastColumn="0"/>
             </w:pPr>
             <w:r>
-              <w:t>100</w:t>
+              <w:t>20</w:t>
             </w:r>
           </w:p>
         </w:tc>
@@ -353,7 +358,7 @@
           </w:tcPr>
           <w:p>
             <w:r>
-              <w:t>user_type</w:t>
+              <w:t>email</w:t>
             </w:r>
           </w:p>
         </w:tc>
@@ -366,7 +371,7 @@
               <w:cnfStyle w:val="000000000000" w:firstRow="0" w:lastRow="0" w:firstColumn="0" w:lastColumn="0" w:oddVBand="0" w:evenVBand="0" w:oddHBand="0" w:evenHBand="0" w:firstRowFirstColumn="0" w:firstRowLastColumn="0" w:lastRowFirstColumn="0" w:lastRowLastColumn="0"/>
             </w:pPr>
             <w:r>
-              <w:t>text</w:t>
+              <w:t>nvarchar</w:t>
             </w:r>
           </w:p>
         </w:tc>
@@ -379,7 +384,7 @@
               <w:cnfStyle w:val="000000000000" w:firstRow="0" w:lastRow="0" w:firstColumn="0" w:lastColumn="0" w:oddVBand="0" w:evenVBand="0" w:oddHBand="0" w:evenHBand="0" w:firstRowFirstColumn="0" w:firstRowLastColumn="0" w:lastRowFirstColumn="0" w:lastRowLastColumn="0"/>
             </w:pPr>
             <w:r>
-              <w:t>7</w:t>
+              <w:t>100</w:t>
             </w:r>
           </w:p>
         </w:tc>
@@ -415,6 +420,133 @@
           </w:tcPr>
           <w:p>
             <w:r>
+              <w:t>user_type</w:t>
+            </w:r>
+          </w:p>
+        </w:tc>
+        <w:tc>
+          <w:tcPr>
+            <w:tcW w:w="1951" w:type="dxa"/>
+          </w:tcPr>
+          <w:p>
+            <w:pPr>
+              <w:cnfStyle w:val="000000000000" w:firstRow="0" w:lastRow="0" w:firstColumn="0" w:lastColumn="0" w:oddVBand="0" w:evenVBand="0" w:oddHBand="0" w:evenHBand="0" w:firstRowFirstColumn="0" w:firstRowLastColumn="0" w:lastRowFirstColumn="0" w:lastRowLastColumn="0"/>
+            </w:pPr>
+            <w:r>
+              <w:t>text</w:t>
+            </w:r>
+          </w:p>
+        </w:tc>
+        <w:tc>
+          <w:tcPr>
+            <w:tcW w:w="1812" w:type="dxa"/>
+          </w:tcPr>
+          <w:p>
+            <w:pPr>
+              <w:cnfStyle w:val="000000000000" w:firstRow="0" w:lastRow="0" w:firstColumn="0" w:lastColumn="0" w:oddVBand="0" w:evenVBand="0" w:oddHBand="0" w:evenHBand="0" w:firstRowFirstColumn="0" w:firstRowLastColumn="0" w:lastRowFirstColumn="0" w:lastRowLastColumn="0"/>
+            </w:pPr>
+            <w:r>
+              <w:t>7</w:t>
+            </w:r>
+          </w:p>
+        </w:tc>
+        <w:tc>
+          <w:tcPr>
+            <w:tcW w:w="1473" w:type="dxa"/>
+          </w:tcPr>
+          <w:p>
+            <w:pPr>
+              <w:cnfStyle w:val="000000000000" w:firstRow="0" w:lastRow="0" w:firstColumn="0" w:lastColumn="0" w:oddVBand="0" w:evenVBand="0" w:oddHBand="0" w:evenHBand="0" w:firstRowFirstColumn="0" w:firstRowLastColumn="0" w:lastRowFirstColumn="0" w:lastRowLastColumn="0"/>
+            </w:pPr>
+            <w:r>
+              <w:t>-</w:t>
+            </w:r>
+          </w:p>
+        </w:tc>
+        <w:tc>
+          <w:tcPr>
+            <w:tcW w:w="1641" w:type="dxa"/>
+          </w:tcPr>
+          <w:p>
+            <w:pPr>
+              <w:cnfStyle w:val="000000000000" w:firstRow="0" w:lastRow="0" w:firstColumn="0" w:lastColumn="0" w:oddVBand="0" w:evenVBand="0" w:oddHBand="0" w:evenHBand="0" w:firstRowFirstColumn="0" w:firstRowLastColumn="0" w:lastRowFirstColumn="0" w:lastRowLastColumn="0"/>
+            </w:pPr>
+          </w:p>
+        </w:tc>
+      </w:tr>
+      <w:tr>
+        <w:tc>
+          <w:tcPr>
+            <w:cnfStyle w:val="001000000000" w:firstRow="0" w:lastRow="0" w:firstColumn="1" w:lastColumn="0" w:oddVBand="0" w:evenVBand="0" w:oddHBand="0" w:evenHBand="0" w:firstRowFirstColumn="0" w:firstRowLastColumn="0" w:lastRowFirstColumn="0" w:lastRowLastColumn="0"/>
+            <w:tcW w:w="2139" w:type="dxa"/>
+          </w:tcPr>
+          <w:p>
+            <w:r>
+              <w:t>region</w:t>
+            </w:r>
+          </w:p>
+        </w:tc>
+        <w:tc>
+          <w:tcPr>
+            <w:tcW w:w="1951" w:type="dxa"/>
+          </w:tcPr>
+          <w:p>
+            <w:pPr>
+              <w:cnfStyle w:val="000000000000" w:firstRow="0" w:lastRow="0" w:firstColumn="0" w:lastColumn="0" w:oddVBand="0" w:evenVBand="0" w:oddHBand="0" w:evenHBand="0" w:firstRowFirstColumn="0" w:firstRowLastColumn="0" w:lastRowFirstColumn="0" w:lastRowLastColumn="0"/>
+            </w:pPr>
+            <w:r>
+              <w:t>Text</w:t>
+            </w:r>
+          </w:p>
+        </w:tc>
+        <w:tc>
+          <w:tcPr>
+            <w:tcW w:w="1812" w:type="dxa"/>
+          </w:tcPr>
+          <w:p>
+            <w:pPr>
+              <w:cnfStyle w:val="000000000000" w:firstRow="0" w:lastRow="0" w:firstColumn="0" w:lastColumn="0" w:oddVBand="0" w:evenVBand="0" w:oddHBand="0" w:evenHBand="0" w:firstRowFirstColumn="0" w:firstRowLastColumn="0" w:lastRowFirstColumn="0" w:lastRowLastColumn="0"/>
+            </w:pPr>
+            <w:r>
+              <w:t>100</w:t>
+            </w:r>
+          </w:p>
+        </w:tc>
+        <w:tc>
+          <w:tcPr>
+            <w:tcW w:w="1473" w:type="dxa"/>
+          </w:tcPr>
+          <w:p>
+            <w:pPr>
+              <w:cnfStyle w:val="000000000000" w:firstRow="0" w:lastRow="0" w:firstColumn="0" w:lastColumn="0" w:oddVBand="0" w:evenVBand="0" w:oddHBand="0" w:evenHBand="0" w:firstRowFirstColumn="0" w:firstRowLastColumn="0" w:lastRowFirstColumn="0" w:lastRowLastColumn="0"/>
+            </w:pPr>
+            <w:r>
+              <w:t>-</w:t>
+            </w:r>
+          </w:p>
+        </w:tc>
+        <w:tc>
+          <w:tcPr>
+            <w:tcW w:w="1641" w:type="dxa"/>
+          </w:tcPr>
+          <w:p>
+            <w:pPr>
+              <w:cnfStyle w:val="000000000000" w:firstRow="0" w:lastRow="0" w:firstColumn="0" w:lastColumn="0" w:oddVBand="0" w:evenVBand="0" w:oddHBand="0" w:evenHBand="0" w:firstRowFirstColumn="0" w:firstRowLastColumn="0" w:lastRowFirstColumn="0" w:lastRowLastColumn="0"/>
+            </w:pPr>
+            <w:r>
+              <w:t>Code4Good Addition</w:t>
+            </w:r>
+          </w:p>
+        </w:tc>
+      </w:tr>
+      <w:tr>
+        <w:tc>
+          <w:tcPr>
+            <w:cnfStyle w:val="001000000000" w:firstRow="0" w:lastRow="0" w:firstColumn="1" w:lastColumn="0" w:oddVBand="0" w:evenVBand="0" w:oddHBand="0" w:evenHBand="0" w:firstRowFirstColumn="0" w:firstRowLastColumn="0" w:lastRowFirstColumn="0" w:lastRowLastColumn="0"/>
+            <w:tcW w:w="2139" w:type="dxa"/>
+          </w:tcPr>
+          <w:p>
+            <w:r>
               <w:t>level</w:t>
             </w:r>
           </w:p>
@@ -450,8 +582,6 @@
             <w:r>
               <w:t>-</w:t>
             </w:r>
-            <w:bookmarkStart w:id="0" w:name="_GoBack"/>
-            <w:bookmarkEnd w:id="0"/>
           </w:p>
         </w:tc>
         <w:tc>
@@ -600,6 +730,19 @@
       </w:tr>
     </w:tbl>
     <w:p/>
+    <w:p>
+      <w:pPr>
+        <w:rPr>
+          <w:rStyle w:val="SubtleEmphasis"/>
+        </w:rPr>
+      </w:pPr>
+      <w:r>
+        <w:rPr>
+          <w:rStyle w:val="SubtleEmphasis"/>
+        </w:rPr>
+        <w:t>For API Reference: From this table user_id and username is returned on success</w:t>
+      </w:r>
+    </w:p>
     <w:sectPr>
       <w:pgSz w:w="11906" w:h="16838"/>
       <w:pgMar w:top="1440" w:right="1440" w:bottom="1440" w:left="1440" w:header="708" w:footer="708" w:gutter="0"/>
@@ -1155,6 +1298,18 @@
       </w:rPr>
     </w:tblStylePr>
   </w:style>
+  <w:style w:type="character" w:styleId="SubtleEmphasis">
+    <w:name w:val="Subtle Emphasis"/>
+    <w:basedOn w:val="DefaultParagraphFont"/>
+    <w:uiPriority w:val="19"/>
+    <w:qFormat/>
+    <w:rsid w:val="00B84686"/>
+    <w:rPr>
+      <w:i/>
+      <w:iCs/>
+      <w:color w:val="404040" w:themeColor="text1" w:themeTint="BF"/>
+    </w:rPr>
+  </w:style>
 </w:styles>
 </file>
 
@@ -1424,7 +1579,7 @@
 </file>
 
 <file path=customXml/itemProps1.xml><?xml version="1.0" encoding="utf-8"?>
-<ds:datastoreItem xmlns:ds="http://schemas.openxmlformats.org/officeDocument/2006/customXml" ds:itemID="{3AA12DB0-85AA-4AF9-8B0D-4A585317973E}">
+<ds:datastoreItem xmlns:ds="http://schemas.openxmlformats.org/officeDocument/2006/customXml" ds:itemID="{C9EB3F21-B523-42EB-8CB4-F5B45C21F2E7}">
   <ds:schemaRefs>
     <ds:schemaRef ds:uri="http://schemas.openxmlformats.org/officeDocument/2006/bibliography"/>
   </ds:schemaRefs>

</xml_diff>

<commit_message>
Updated document with more tables.  Gonna deprecate this document and get pretty drawings out from Management Studio.
</commit_message>
<xml_diff>
--- a/dbspec.docx
+++ b/dbspec.docx
@@ -46,9 +46,11 @@
             <w:pPr>
               <w:cnfStyle w:val="100000000000" w:firstRow="1" w:lastRow="0" w:firstColumn="0" w:lastColumn="0" w:oddVBand="0" w:evenVBand="0" w:oddHBand="0" w:evenHBand="0" w:firstRowFirstColumn="0" w:firstRowLastColumn="0" w:lastRowFirstColumn="0" w:lastRowLastColumn="0"/>
             </w:pPr>
+            <w:proofErr w:type="spellStart"/>
             <w:r>
               <w:t>DataType</w:t>
             </w:r>
+            <w:proofErr w:type="spellEnd"/>
           </w:p>
         </w:tc>
         <w:tc>
@@ -98,9 +100,11 @@
             <w:tcW w:w="2139" w:type="dxa"/>
           </w:tcPr>
           <w:p>
+            <w:proofErr w:type="spellStart"/>
             <w:r>
               <w:t>user_id</w:t>
             </w:r>
+            <w:proofErr w:type="spellEnd"/>
           </w:p>
         </w:tc>
         <w:tc>
@@ -111,8 +115,13 @@
             <w:pPr>
               <w:cnfStyle w:val="000000000000" w:firstRow="0" w:lastRow="0" w:firstColumn="0" w:lastColumn="0" w:oddVBand="0" w:evenVBand="0" w:oddHBand="0" w:evenHBand="0" w:firstRowFirstColumn="0" w:firstRowLastColumn="0" w:lastRowFirstColumn="0" w:lastRowLastColumn="0"/>
             </w:pPr>
-            <w:r>
-              <w:t>int (AI)</w:t>
+            <w:proofErr w:type="spellStart"/>
+            <w:r>
+              <w:t>int</w:t>
+            </w:r>
+            <w:proofErr w:type="spellEnd"/>
+            <w:r>
+              <w:t xml:space="preserve"> (AI)</w:t>
             </w:r>
           </w:p>
         </w:tc>
@@ -140,8 +149,6 @@
             <w:r>
               <w:t>-</w:t>
             </w:r>
-            <w:bookmarkStart w:id="0" w:name="_GoBack"/>
-            <w:bookmarkEnd w:id="0"/>
           </w:p>
         </w:tc>
         <w:tc>
@@ -243,9 +250,11 @@
             <w:pPr>
               <w:cnfStyle w:val="000000000000" w:firstRow="0" w:lastRow="0" w:firstColumn="0" w:lastColumn="0" w:oddVBand="0" w:evenVBand="0" w:oddHBand="0" w:evenHBand="0" w:firstRowFirstColumn="0" w:firstRowLastColumn="0" w:lastRowFirstColumn="0" w:lastRowLastColumn="0"/>
             </w:pPr>
+            <w:proofErr w:type="spellStart"/>
             <w:r>
               <w:t>nvarchar</w:t>
             </w:r>
+            <w:proofErr w:type="spellEnd"/>
           </w:p>
         </w:tc>
         <w:tc>
@@ -257,7 +266,7 @@
               <w:cnfStyle w:val="000000000000" w:firstRow="0" w:lastRow="0" w:firstColumn="0" w:lastColumn="0" w:oddVBand="0" w:evenVBand="0" w:oddHBand="0" w:evenHBand="0" w:firstRowFirstColumn="0" w:firstRowLastColumn="0" w:lastRowFirstColumn="0" w:lastRowLastColumn="0"/>
             </w:pPr>
             <w:r>
-              <w:t>24</w:t>
+              <w:t>64</w:t>
             </w:r>
           </w:p>
         </w:tc>
@@ -295,9 +304,11 @@
             <w:tcW w:w="2139" w:type="dxa"/>
           </w:tcPr>
           <w:p>
+            <w:proofErr w:type="spellStart"/>
             <w:r>
               <w:t>mobile_number</w:t>
             </w:r>
+            <w:proofErr w:type="spellEnd"/>
           </w:p>
         </w:tc>
         <w:tc>
@@ -308,9 +319,11 @@
             <w:pPr>
               <w:cnfStyle w:val="000000000000" w:firstRow="0" w:lastRow="0" w:firstColumn="0" w:lastColumn="0" w:oddVBand="0" w:evenVBand="0" w:oddHBand="0" w:evenHBand="0" w:firstRowFirstColumn="0" w:firstRowLastColumn="0" w:lastRowFirstColumn="0" w:lastRowLastColumn="0"/>
             </w:pPr>
+            <w:proofErr w:type="spellStart"/>
             <w:r>
               <w:t>nvarchar</w:t>
             </w:r>
+            <w:proofErr w:type="spellEnd"/>
           </w:p>
         </w:tc>
         <w:tc>
@@ -370,9 +383,11 @@
             <w:pPr>
               <w:cnfStyle w:val="000000000000" w:firstRow="0" w:lastRow="0" w:firstColumn="0" w:lastColumn="0" w:oddVBand="0" w:evenVBand="0" w:oddHBand="0" w:evenHBand="0" w:firstRowFirstColumn="0" w:firstRowLastColumn="0" w:lastRowFirstColumn="0" w:lastRowLastColumn="0"/>
             </w:pPr>
+            <w:proofErr w:type="spellStart"/>
             <w:r>
               <w:t>nvarchar</w:t>
             </w:r>
+            <w:proofErr w:type="spellEnd"/>
           </w:p>
         </w:tc>
         <w:tc>
@@ -419,9 +434,11 @@
             <w:tcW w:w="2139" w:type="dxa"/>
           </w:tcPr>
           <w:p>
+            <w:proofErr w:type="spellStart"/>
             <w:r>
               <w:t>user_type</w:t>
             </w:r>
+            <w:proofErr w:type="spellEnd"/>
           </w:p>
         </w:tc>
         <w:tc>
@@ -432,9 +449,11 @@
             <w:pPr>
               <w:cnfStyle w:val="000000000000" w:firstRow="0" w:lastRow="0" w:firstColumn="0" w:lastColumn="0" w:oddVBand="0" w:evenVBand="0" w:oddHBand="0" w:evenHBand="0" w:firstRowFirstColumn="0" w:firstRowLastColumn="0" w:lastRowFirstColumn="0" w:lastRowLastColumn="0"/>
             </w:pPr>
-            <w:r>
-              <w:t>text</w:t>
-            </w:r>
+            <w:proofErr w:type="spellStart"/>
+            <w:r>
+              <w:t>int</w:t>
+            </w:r>
+            <w:proofErr w:type="spellEnd"/>
           </w:p>
         </w:tc>
         <w:tc>
@@ -446,7 +465,7 @@
               <w:cnfStyle w:val="000000000000" w:firstRow="0" w:lastRow="0" w:firstColumn="0" w:lastColumn="0" w:oddVBand="0" w:evenVBand="0" w:oddHBand="0" w:evenHBand="0" w:firstRowFirstColumn="0" w:firstRowLastColumn="0" w:lastRowFirstColumn="0" w:lastRowLastColumn="0"/>
             </w:pPr>
             <w:r>
-              <w:t>7</w:t>
+              <w:t>-</w:t>
             </w:r>
           </w:p>
         </w:tc>
@@ -495,7 +514,10 @@
               <w:cnfStyle w:val="000000000000" w:firstRow="0" w:lastRow="0" w:firstColumn="0" w:lastColumn="0" w:oddVBand="0" w:evenVBand="0" w:oddHBand="0" w:evenHBand="0" w:firstRowFirstColumn="0" w:firstRowLastColumn="0" w:lastRowFirstColumn="0" w:lastRowLastColumn="0"/>
             </w:pPr>
             <w:r>
-              <w:t>Text</w:t>
+              <w:t>t</w:t>
+            </w:r>
+            <w:r>
+              <w:t>ext</w:t>
             </w:r>
           </w:p>
         </w:tc>
@@ -547,7 +569,7 @@
           </w:tcPr>
           <w:p>
             <w:r>
-              <w:t>level</w:t>
+              <w:t>grade</w:t>
             </w:r>
           </w:p>
         </w:tc>
@@ -593,7 +615,15 @@
               <w:cnfStyle w:val="000000000000" w:firstRow="0" w:lastRow="0" w:firstColumn="0" w:lastColumn="0" w:oddVBand="0" w:evenVBand="0" w:oddHBand="0" w:evenHBand="0" w:firstRowFirstColumn="0" w:firstRowLastColumn="0" w:lastRowFirstColumn="0" w:lastRowLastColumn="0"/>
             </w:pPr>
             <w:r>
-              <w:t>Grade Level ONLY user_type == student</w:t>
+              <w:t xml:space="preserve">Grade Level ONLY </w:t>
+            </w:r>
+            <w:proofErr w:type="spellStart"/>
+            <w:r>
+              <w:t>user_type</w:t>
+            </w:r>
+            <w:proofErr w:type="spellEnd"/>
+            <w:r>
+              <w:t xml:space="preserve"> == student</w:t>
             </w:r>
           </w:p>
         </w:tc>
@@ -605,9 +635,14 @@
             <w:tcW w:w="2139" w:type="dxa"/>
           </w:tcPr>
           <w:p>
+            <w:proofErr w:type="spellStart"/>
             <w:r>
               <w:t>school</w:t>
             </w:r>
+            <w:r>
+              <w:t>_id</w:t>
+            </w:r>
+            <w:proofErr w:type="spellEnd"/>
           </w:p>
         </w:tc>
         <w:tc>
@@ -618,9 +653,11 @@
             <w:pPr>
               <w:cnfStyle w:val="000000000000" w:firstRow="0" w:lastRow="0" w:firstColumn="0" w:lastColumn="0" w:oddVBand="0" w:evenVBand="0" w:oddHBand="0" w:evenHBand="0" w:firstRowFirstColumn="0" w:firstRowLastColumn="0" w:lastRowFirstColumn="0" w:lastRowLastColumn="0"/>
             </w:pPr>
-            <w:r>
-              <w:t>text</w:t>
-            </w:r>
+            <w:proofErr w:type="spellStart"/>
+            <w:r>
+              <w:t>int</w:t>
+            </w:r>
+            <w:proofErr w:type="spellEnd"/>
           </w:p>
         </w:tc>
         <w:tc>
@@ -658,7 +695,15 @@
               <w:cnfStyle w:val="000000000000" w:firstRow="0" w:lastRow="0" w:firstColumn="0" w:lastColumn="0" w:oddVBand="0" w:evenVBand="0" w:oddHBand="0" w:evenHBand="0" w:firstRowFirstColumn="0" w:firstRowLastColumn="0" w:lastRowFirstColumn="0" w:lastRowLastColumn="0"/>
             </w:pPr>
             <w:r>
-              <w:t>ONLY user_type == student || teacher</w:t>
+              <w:t xml:space="preserve">ONLY </w:t>
+            </w:r>
+            <w:proofErr w:type="spellStart"/>
+            <w:r>
+              <w:t>user_type</w:t>
+            </w:r>
+            <w:proofErr w:type="spellEnd"/>
+            <w:r>
+              <w:t xml:space="preserve"> == student || teacher</w:t>
             </w:r>
           </w:p>
         </w:tc>
@@ -723,7 +768,15 @@
               <w:cnfStyle w:val="000000000000" w:firstRow="0" w:lastRow="0" w:firstColumn="0" w:lastColumn="0" w:oddVBand="0" w:evenVBand="0" w:oddHBand="0" w:evenHBand="0" w:firstRowFirstColumn="0" w:firstRowLastColumn="0" w:lastRowFirstColumn="0" w:lastRowLastColumn="0"/>
             </w:pPr>
             <w:r>
-              <w:t>ONLY user_type == student</w:t>
+              <w:t xml:space="preserve">ONLY </w:t>
+            </w:r>
+            <w:proofErr w:type="spellStart"/>
+            <w:r>
+              <w:t>user_type</w:t>
+            </w:r>
+            <w:proofErr w:type="spellEnd"/>
+            <w:r>
+              <w:t xml:space="preserve"> == student</w:t>
             </w:r>
           </w:p>
         </w:tc>
@@ -740,9 +793,2297 @@
         <w:rPr>
           <w:rStyle w:val="SubtleEmphasis"/>
         </w:rPr>
-        <w:t>For API Reference: From this table user_id and username is returned on success</w:t>
+        <w:t xml:space="preserve">For API Reference: From this table </w:t>
+      </w:r>
+      <w:proofErr w:type="spellStart"/>
+      <w:r>
+        <w:rPr>
+          <w:rStyle w:val="SubtleEmphasis"/>
+        </w:rPr>
+        <w:t>user_id</w:t>
+      </w:r>
+      <w:proofErr w:type="spellEnd"/>
+      <w:r>
+        <w:rPr>
+          <w:rStyle w:val="SubtleEmphasis"/>
+        </w:rPr>
+        <w:t xml:space="preserve"> and username is returned on success</w:t>
       </w:r>
     </w:p>
+    <w:p>
+      <w:pPr>
+        <w:rPr>
+          <w:rStyle w:val="SubtleEmphasis"/>
+        </w:rPr>
+      </w:pPr>
+    </w:p>
+    <w:p>
+      <w:pPr>
+        <w:pStyle w:val="Heading1"/>
+        <w:rPr>
+          <w:rStyle w:val="SubtleEmphasis"/>
+          <w:i w:val="0"/>
+          <w:iCs w:val="0"/>
+          <w:color w:val="2E74B5" w:themeColor="accent1" w:themeShade="BF"/>
+        </w:rPr>
+      </w:pPr>
+      <w:r>
+        <w:rPr>
+          <w:rStyle w:val="SubtleEmphasis"/>
+          <w:i w:val="0"/>
+          <w:iCs w:val="0"/>
+          <w:color w:val="2E74B5" w:themeColor="accent1" w:themeShade="BF"/>
+        </w:rPr>
+        <w:t>Homework</w:t>
+      </w:r>
+    </w:p>
+    <w:tbl>
+      <w:tblPr>
+        <w:tblStyle w:val="GridTable1Light-Accent1"/>
+        <w:tblW w:w="0" w:type="auto"/>
+        <w:tblLook w:val="04A0" w:firstRow="1" w:lastRow="0" w:firstColumn="1" w:lastColumn="0" w:noHBand="0" w:noVBand="1"/>
+      </w:tblPr>
+      <w:tblGrid>
+        <w:gridCol w:w="1803"/>
+        <w:gridCol w:w="1803"/>
+        <w:gridCol w:w="1803"/>
+        <w:gridCol w:w="1803"/>
+        <w:gridCol w:w="1804"/>
+      </w:tblGrid>
+      <w:tr>
+        <w:trPr>
+          <w:cnfStyle w:val="100000000000" w:firstRow="1" w:lastRow="0" w:firstColumn="0" w:lastColumn="0" w:oddVBand="0" w:evenVBand="0" w:oddHBand="0" w:evenHBand="0" w:firstRowFirstColumn="0" w:firstRowLastColumn="0" w:lastRowFirstColumn="0" w:lastRowLastColumn="0"/>
+        </w:trPr>
+        <w:tc>
+          <w:tcPr>
+            <w:cnfStyle w:val="001000000000" w:firstRow="0" w:lastRow="0" w:firstColumn="1" w:lastColumn="0" w:oddVBand="0" w:evenVBand="0" w:oddHBand="0" w:evenHBand="0" w:firstRowFirstColumn="0" w:firstRowLastColumn="0" w:lastRowFirstColumn="0" w:lastRowLastColumn="0"/>
+            <w:tcW w:w="1803" w:type="dxa"/>
+          </w:tcPr>
+          <w:p>
+            <w:r>
+              <w:t>Field</w:t>
+            </w:r>
+          </w:p>
+        </w:tc>
+        <w:tc>
+          <w:tcPr>
+            <w:tcW w:w="1803" w:type="dxa"/>
+          </w:tcPr>
+          <w:p>
+            <w:pPr>
+              <w:cnfStyle w:val="100000000000" w:firstRow="1" w:lastRow="0" w:firstColumn="0" w:lastColumn="0" w:oddVBand="0" w:evenVBand="0" w:oddHBand="0" w:evenHBand="0" w:firstRowFirstColumn="0" w:firstRowLastColumn="0" w:lastRowFirstColumn="0" w:lastRowLastColumn="0"/>
+            </w:pPr>
+            <w:proofErr w:type="spellStart"/>
+            <w:r>
+              <w:t>DataType</w:t>
+            </w:r>
+            <w:proofErr w:type="spellEnd"/>
+          </w:p>
+        </w:tc>
+        <w:tc>
+          <w:tcPr>
+            <w:tcW w:w="1803" w:type="dxa"/>
+          </w:tcPr>
+          <w:p>
+            <w:pPr>
+              <w:cnfStyle w:val="100000000000" w:firstRow="1" w:lastRow="0" w:firstColumn="0" w:lastColumn="0" w:oddVBand="0" w:evenVBand="0" w:oddHBand="0" w:evenHBand="0" w:firstRowFirstColumn="0" w:firstRowLastColumn="0" w:lastRowFirstColumn="0" w:lastRowLastColumn="0"/>
+            </w:pPr>
+            <w:r>
+              <w:t>Length</w:t>
+            </w:r>
+          </w:p>
+        </w:tc>
+        <w:tc>
+          <w:tcPr>
+            <w:tcW w:w="1803" w:type="dxa"/>
+          </w:tcPr>
+          <w:p>
+            <w:pPr>
+              <w:cnfStyle w:val="100000000000" w:firstRow="1" w:lastRow="0" w:firstColumn="0" w:lastColumn="0" w:oddVBand="0" w:evenVBand="0" w:oddHBand="0" w:evenHBand="0" w:firstRowFirstColumn="0" w:firstRowLastColumn="0" w:lastRowFirstColumn="0" w:lastRowLastColumn="0"/>
+            </w:pPr>
+            <w:r>
+              <w:t>Parent</w:t>
+            </w:r>
+          </w:p>
+        </w:tc>
+        <w:tc>
+          <w:tcPr>
+            <w:tcW w:w="1804" w:type="dxa"/>
+          </w:tcPr>
+          <w:p>
+            <w:pPr>
+              <w:cnfStyle w:val="100000000000" w:firstRow="1" w:lastRow="0" w:firstColumn="0" w:lastColumn="0" w:oddVBand="0" w:evenVBand="0" w:oddHBand="0" w:evenHBand="0" w:firstRowFirstColumn="0" w:firstRowLastColumn="0" w:lastRowFirstColumn="0" w:lastRowLastColumn="0"/>
+            </w:pPr>
+            <w:r>
+              <w:t>Notes</w:t>
+            </w:r>
+          </w:p>
+        </w:tc>
+      </w:tr>
+      <w:tr>
+        <w:tc>
+          <w:tcPr>
+            <w:cnfStyle w:val="001000000000" w:firstRow="0" w:lastRow="0" w:firstColumn="1" w:lastColumn="0" w:oddVBand="0" w:evenVBand="0" w:oddHBand="0" w:evenHBand="0" w:firstRowFirstColumn="0" w:firstRowLastColumn="0" w:lastRowFirstColumn="0" w:lastRowLastColumn="0"/>
+            <w:tcW w:w="1803" w:type="dxa"/>
+          </w:tcPr>
+          <w:p>
+            <w:proofErr w:type="spellStart"/>
+            <w:r>
+              <w:t>start_date</w:t>
+            </w:r>
+            <w:proofErr w:type="spellEnd"/>
+          </w:p>
+        </w:tc>
+        <w:tc>
+          <w:tcPr>
+            <w:tcW w:w="1803" w:type="dxa"/>
+          </w:tcPr>
+          <w:p>
+            <w:pPr>
+              <w:cnfStyle w:val="000000000000" w:firstRow="0" w:lastRow="0" w:firstColumn="0" w:lastColumn="0" w:oddVBand="0" w:evenVBand="0" w:oddHBand="0" w:evenHBand="0" w:firstRowFirstColumn="0" w:firstRowLastColumn="0" w:lastRowFirstColumn="0" w:lastRowLastColumn="0"/>
+            </w:pPr>
+            <w:r>
+              <w:t>timestamp</w:t>
+            </w:r>
+          </w:p>
+        </w:tc>
+        <w:tc>
+          <w:tcPr>
+            <w:tcW w:w="1803" w:type="dxa"/>
+          </w:tcPr>
+          <w:p>
+            <w:pPr>
+              <w:cnfStyle w:val="000000000000" w:firstRow="0" w:lastRow="0" w:firstColumn="0" w:lastColumn="0" w:oddVBand="0" w:evenVBand="0" w:oddHBand="0" w:evenHBand="0" w:firstRowFirstColumn="0" w:firstRowLastColumn="0" w:lastRowFirstColumn="0" w:lastRowLastColumn="0"/>
+            </w:pPr>
+            <w:r>
+              <w:t>-</w:t>
+            </w:r>
+          </w:p>
+        </w:tc>
+        <w:tc>
+          <w:tcPr>
+            <w:tcW w:w="1803" w:type="dxa"/>
+          </w:tcPr>
+          <w:p>
+            <w:pPr>
+              <w:cnfStyle w:val="000000000000" w:firstRow="0" w:lastRow="0" w:firstColumn="0" w:lastColumn="0" w:oddVBand="0" w:evenVBand="0" w:oddHBand="0" w:evenHBand="0" w:firstRowFirstColumn="0" w:firstRowLastColumn="0" w:lastRowFirstColumn="0" w:lastRowLastColumn="0"/>
+            </w:pPr>
+            <w:r>
+              <w:t>-</w:t>
+            </w:r>
+          </w:p>
+        </w:tc>
+        <w:tc>
+          <w:tcPr>
+            <w:tcW w:w="1804" w:type="dxa"/>
+          </w:tcPr>
+          <w:p>
+            <w:pPr>
+              <w:cnfStyle w:val="000000000000" w:firstRow="0" w:lastRow="0" w:firstColumn="0" w:lastColumn="0" w:oddVBand="0" w:evenVBand="0" w:oddHBand="0" w:evenHBand="0" w:firstRowFirstColumn="0" w:firstRowLastColumn="0" w:lastRowFirstColumn="0" w:lastRowLastColumn="0"/>
+            </w:pPr>
+          </w:p>
+        </w:tc>
+      </w:tr>
+      <w:tr>
+        <w:tc>
+          <w:tcPr>
+            <w:cnfStyle w:val="001000000000" w:firstRow="0" w:lastRow="0" w:firstColumn="1" w:lastColumn="0" w:oddVBand="0" w:evenVBand="0" w:oddHBand="0" w:evenHBand="0" w:firstRowFirstColumn="0" w:firstRowLastColumn="0" w:lastRowFirstColumn="0" w:lastRowLastColumn="0"/>
+            <w:tcW w:w="1803" w:type="dxa"/>
+          </w:tcPr>
+          <w:p>
+            <w:proofErr w:type="spellStart"/>
+            <w:r>
+              <w:t>end_date</w:t>
+            </w:r>
+            <w:proofErr w:type="spellEnd"/>
+          </w:p>
+        </w:tc>
+        <w:tc>
+          <w:tcPr>
+            <w:tcW w:w="1803" w:type="dxa"/>
+          </w:tcPr>
+          <w:p>
+            <w:pPr>
+              <w:cnfStyle w:val="000000000000" w:firstRow="0" w:lastRow="0" w:firstColumn="0" w:lastColumn="0" w:oddVBand="0" w:evenVBand="0" w:oddHBand="0" w:evenHBand="0" w:firstRowFirstColumn="0" w:firstRowLastColumn="0" w:lastRowFirstColumn="0" w:lastRowLastColumn="0"/>
+            </w:pPr>
+            <w:r>
+              <w:t>timestamp</w:t>
+            </w:r>
+          </w:p>
+        </w:tc>
+        <w:tc>
+          <w:tcPr>
+            <w:tcW w:w="1803" w:type="dxa"/>
+          </w:tcPr>
+          <w:p>
+            <w:pPr>
+              <w:cnfStyle w:val="000000000000" w:firstRow="0" w:lastRow="0" w:firstColumn="0" w:lastColumn="0" w:oddVBand="0" w:evenVBand="0" w:oddHBand="0" w:evenHBand="0" w:firstRowFirstColumn="0" w:firstRowLastColumn="0" w:lastRowFirstColumn="0" w:lastRowLastColumn="0"/>
+            </w:pPr>
+            <w:r>
+              <w:t>-</w:t>
+            </w:r>
+          </w:p>
+        </w:tc>
+        <w:tc>
+          <w:tcPr>
+            <w:tcW w:w="1803" w:type="dxa"/>
+          </w:tcPr>
+          <w:p>
+            <w:pPr>
+              <w:cnfStyle w:val="000000000000" w:firstRow="0" w:lastRow="0" w:firstColumn="0" w:lastColumn="0" w:oddVBand="0" w:evenVBand="0" w:oddHBand="0" w:evenHBand="0" w:firstRowFirstColumn="0" w:firstRowLastColumn="0" w:lastRowFirstColumn="0" w:lastRowLastColumn="0"/>
+            </w:pPr>
+            <w:r>
+              <w:t>-</w:t>
+            </w:r>
+          </w:p>
+        </w:tc>
+        <w:tc>
+          <w:tcPr>
+            <w:tcW w:w="1804" w:type="dxa"/>
+          </w:tcPr>
+          <w:p>
+            <w:pPr>
+              <w:cnfStyle w:val="000000000000" w:firstRow="0" w:lastRow="0" w:firstColumn="0" w:lastColumn="0" w:oddVBand="0" w:evenVBand="0" w:oddHBand="0" w:evenHBand="0" w:firstRowFirstColumn="0" w:firstRowLastColumn="0" w:lastRowFirstColumn="0" w:lastRowLastColumn="0"/>
+            </w:pPr>
+          </w:p>
+        </w:tc>
+      </w:tr>
+      <w:tr>
+        <w:tc>
+          <w:tcPr>
+            <w:cnfStyle w:val="001000000000" w:firstRow="0" w:lastRow="0" w:firstColumn="1" w:lastColumn="0" w:oddVBand="0" w:evenVBand="0" w:oddHBand="0" w:evenHBand="0" w:firstRowFirstColumn="0" w:firstRowLastColumn="0" w:lastRowFirstColumn="0" w:lastRowLastColumn="0"/>
+            <w:tcW w:w="1803" w:type="dxa"/>
+          </w:tcPr>
+          <w:p>
+            <w:proofErr w:type="spellStart"/>
+            <w:r>
+              <w:t>user_id</w:t>
+            </w:r>
+            <w:proofErr w:type="spellEnd"/>
+          </w:p>
+        </w:tc>
+        <w:tc>
+          <w:tcPr>
+            <w:tcW w:w="1803" w:type="dxa"/>
+          </w:tcPr>
+          <w:p>
+            <w:pPr>
+              <w:cnfStyle w:val="000000000000" w:firstRow="0" w:lastRow="0" w:firstColumn="0" w:lastColumn="0" w:oddVBand="0" w:evenVBand="0" w:oddHBand="0" w:evenHBand="0" w:firstRowFirstColumn="0" w:firstRowLastColumn="0" w:lastRowFirstColumn="0" w:lastRowLastColumn="0"/>
+            </w:pPr>
+            <w:proofErr w:type="spellStart"/>
+            <w:r>
+              <w:t>int</w:t>
+            </w:r>
+            <w:proofErr w:type="spellEnd"/>
+          </w:p>
+        </w:tc>
+        <w:tc>
+          <w:tcPr>
+            <w:tcW w:w="1803" w:type="dxa"/>
+          </w:tcPr>
+          <w:p>
+            <w:pPr>
+              <w:cnfStyle w:val="000000000000" w:firstRow="0" w:lastRow="0" w:firstColumn="0" w:lastColumn="0" w:oddVBand="0" w:evenVBand="0" w:oddHBand="0" w:evenHBand="0" w:firstRowFirstColumn="0" w:firstRowLastColumn="0" w:lastRowFirstColumn="0" w:lastRowLastColumn="0"/>
+            </w:pPr>
+            <w:r>
+              <w:t>-</w:t>
+            </w:r>
+          </w:p>
+        </w:tc>
+        <w:tc>
+          <w:tcPr>
+            <w:tcW w:w="1803" w:type="dxa"/>
+          </w:tcPr>
+          <w:p>
+            <w:pPr>
+              <w:cnfStyle w:val="000000000000" w:firstRow="0" w:lastRow="0" w:firstColumn="0" w:lastColumn="0" w:oddVBand="0" w:evenVBand="0" w:oddHBand="0" w:evenHBand="0" w:firstRowFirstColumn="0" w:firstRowLastColumn="0" w:lastRowFirstColumn="0" w:lastRowLastColumn="0"/>
+            </w:pPr>
+            <w:r>
+              <w:t>-</w:t>
+            </w:r>
+          </w:p>
+        </w:tc>
+        <w:tc>
+          <w:tcPr>
+            <w:tcW w:w="1804" w:type="dxa"/>
+          </w:tcPr>
+          <w:p>
+            <w:pPr>
+              <w:cnfStyle w:val="000000000000" w:firstRow="0" w:lastRow="0" w:firstColumn="0" w:lastColumn="0" w:oddVBand="0" w:evenVBand="0" w:oddHBand="0" w:evenHBand="0" w:firstRowFirstColumn="0" w:firstRowLastColumn="0" w:lastRowFirstColumn="0" w:lastRowLastColumn="0"/>
+            </w:pPr>
+          </w:p>
+        </w:tc>
+      </w:tr>
+      <w:tr>
+        <w:tc>
+          <w:tcPr>
+            <w:cnfStyle w:val="001000000000" w:firstRow="0" w:lastRow="0" w:firstColumn="1" w:lastColumn="0" w:oddVBand="0" w:evenVBand="0" w:oddHBand="0" w:evenHBand="0" w:firstRowFirstColumn="0" w:firstRowLastColumn="0" w:lastRowFirstColumn="0" w:lastRowLastColumn="0"/>
+            <w:tcW w:w="1803" w:type="dxa"/>
+          </w:tcPr>
+          <w:p>
+            <w:proofErr w:type="spellStart"/>
+            <w:r>
+              <w:t>school_id</w:t>
+            </w:r>
+            <w:proofErr w:type="spellEnd"/>
+          </w:p>
+        </w:tc>
+        <w:tc>
+          <w:tcPr>
+            <w:tcW w:w="1803" w:type="dxa"/>
+          </w:tcPr>
+          <w:p>
+            <w:pPr>
+              <w:cnfStyle w:val="000000000000" w:firstRow="0" w:lastRow="0" w:firstColumn="0" w:lastColumn="0" w:oddVBand="0" w:evenVBand="0" w:oddHBand="0" w:evenHBand="0" w:firstRowFirstColumn="0" w:firstRowLastColumn="0" w:lastRowFirstColumn="0" w:lastRowLastColumn="0"/>
+            </w:pPr>
+            <w:proofErr w:type="spellStart"/>
+            <w:r>
+              <w:t>int</w:t>
+            </w:r>
+            <w:proofErr w:type="spellEnd"/>
+          </w:p>
+        </w:tc>
+        <w:tc>
+          <w:tcPr>
+            <w:tcW w:w="1803" w:type="dxa"/>
+          </w:tcPr>
+          <w:p>
+            <w:pPr>
+              <w:cnfStyle w:val="000000000000" w:firstRow="0" w:lastRow="0" w:firstColumn="0" w:lastColumn="0" w:oddVBand="0" w:evenVBand="0" w:oddHBand="0" w:evenHBand="0" w:firstRowFirstColumn="0" w:firstRowLastColumn="0" w:lastRowFirstColumn="0" w:lastRowLastColumn="0"/>
+            </w:pPr>
+            <w:r>
+              <w:t>-</w:t>
+            </w:r>
+          </w:p>
+        </w:tc>
+        <w:tc>
+          <w:tcPr>
+            <w:tcW w:w="1803" w:type="dxa"/>
+          </w:tcPr>
+          <w:p>
+            <w:pPr>
+              <w:cnfStyle w:val="000000000000" w:firstRow="0" w:lastRow="0" w:firstColumn="0" w:lastColumn="0" w:oddVBand="0" w:evenVBand="0" w:oddHBand="0" w:evenHBand="0" w:firstRowFirstColumn="0" w:firstRowLastColumn="0" w:lastRowFirstColumn="0" w:lastRowLastColumn="0"/>
+            </w:pPr>
+            <w:r>
+              <w:t>-</w:t>
+            </w:r>
+          </w:p>
+        </w:tc>
+        <w:tc>
+          <w:tcPr>
+            <w:tcW w:w="1804" w:type="dxa"/>
+          </w:tcPr>
+          <w:p>
+            <w:pPr>
+              <w:cnfStyle w:val="000000000000" w:firstRow="0" w:lastRow="0" w:firstColumn="0" w:lastColumn="0" w:oddVBand="0" w:evenVBand="0" w:oddHBand="0" w:evenHBand="0" w:firstRowFirstColumn="0" w:firstRowLastColumn="0" w:lastRowFirstColumn="0" w:lastRowLastColumn="0"/>
+            </w:pPr>
+          </w:p>
+        </w:tc>
+      </w:tr>
+      <w:tr>
+        <w:tc>
+          <w:tcPr>
+            <w:cnfStyle w:val="001000000000" w:firstRow="0" w:lastRow="0" w:firstColumn="1" w:lastColumn="0" w:oddVBand="0" w:evenVBand="0" w:oddHBand="0" w:evenHBand="0" w:firstRowFirstColumn="0" w:firstRowLastColumn="0" w:lastRowFirstColumn="0" w:lastRowLastColumn="0"/>
+            <w:tcW w:w="1803" w:type="dxa"/>
+          </w:tcPr>
+          <w:p/>
+        </w:tc>
+        <w:tc>
+          <w:tcPr>
+            <w:tcW w:w="1803" w:type="dxa"/>
+          </w:tcPr>
+          <w:p>
+            <w:pPr>
+              <w:cnfStyle w:val="000000000000" w:firstRow="0" w:lastRow="0" w:firstColumn="0" w:lastColumn="0" w:oddVBand="0" w:evenVBand="0" w:oddHBand="0" w:evenHBand="0" w:firstRowFirstColumn="0" w:firstRowLastColumn="0" w:lastRowFirstColumn="0" w:lastRowLastColumn="0"/>
+            </w:pPr>
+          </w:p>
+        </w:tc>
+        <w:tc>
+          <w:tcPr>
+            <w:tcW w:w="1803" w:type="dxa"/>
+          </w:tcPr>
+          <w:p>
+            <w:pPr>
+              <w:cnfStyle w:val="000000000000" w:firstRow="0" w:lastRow="0" w:firstColumn="0" w:lastColumn="0" w:oddVBand="0" w:evenVBand="0" w:oddHBand="0" w:evenHBand="0" w:firstRowFirstColumn="0" w:firstRowLastColumn="0" w:lastRowFirstColumn="0" w:lastRowLastColumn="0"/>
+            </w:pPr>
+          </w:p>
+        </w:tc>
+        <w:tc>
+          <w:tcPr>
+            <w:tcW w:w="1803" w:type="dxa"/>
+          </w:tcPr>
+          <w:p>
+            <w:pPr>
+              <w:cnfStyle w:val="000000000000" w:firstRow="0" w:lastRow="0" w:firstColumn="0" w:lastColumn="0" w:oddVBand="0" w:evenVBand="0" w:oddHBand="0" w:evenHBand="0" w:firstRowFirstColumn="0" w:firstRowLastColumn="0" w:lastRowFirstColumn="0" w:lastRowLastColumn="0"/>
+            </w:pPr>
+          </w:p>
+        </w:tc>
+        <w:tc>
+          <w:tcPr>
+            <w:tcW w:w="1804" w:type="dxa"/>
+          </w:tcPr>
+          <w:p>
+            <w:pPr>
+              <w:cnfStyle w:val="000000000000" w:firstRow="0" w:lastRow="0" w:firstColumn="0" w:lastColumn="0" w:oddVBand="0" w:evenVBand="0" w:oddHBand="0" w:evenHBand="0" w:firstRowFirstColumn="0" w:firstRowLastColumn="0" w:lastRowFirstColumn="0" w:lastRowLastColumn="0"/>
+            </w:pPr>
+          </w:p>
+        </w:tc>
+      </w:tr>
+      <w:tr>
+        <w:tc>
+          <w:tcPr>
+            <w:cnfStyle w:val="001000000000" w:firstRow="0" w:lastRow="0" w:firstColumn="1" w:lastColumn="0" w:oddVBand="0" w:evenVBand="0" w:oddHBand="0" w:evenHBand="0" w:firstRowFirstColumn="0" w:firstRowLastColumn="0" w:lastRowFirstColumn="0" w:lastRowLastColumn="0"/>
+            <w:tcW w:w="1803" w:type="dxa"/>
+          </w:tcPr>
+          <w:p/>
+        </w:tc>
+        <w:tc>
+          <w:tcPr>
+            <w:tcW w:w="1803" w:type="dxa"/>
+          </w:tcPr>
+          <w:p>
+            <w:pPr>
+              <w:cnfStyle w:val="000000000000" w:firstRow="0" w:lastRow="0" w:firstColumn="0" w:lastColumn="0" w:oddVBand="0" w:evenVBand="0" w:oddHBand="0" w:evenHBand="0" w:firstRowFirstColumn="0" w:firstRowLastColumn="0" w:lastRowFirstColumn="0" w:lastRowLastColumn="0"/>
+            </w:pPr>
+          </w:p>
+        </w:tc>
+        <w:tc>
+          <w:tcPr>
+            <w:tcW w:w="1803" w:type="dxa"/>
+          </w:tcPr>
+          <w:p>
+            <w:pPr>
+              <w:cnfStyle w:val="000000000000" w:firstRow="0" w:lastRow="0" w:firstColumn="0" w:lastColumn="0" w:oddVBand="0" w:evenVBand="0" w:oddHBand="0" w:evenHBand="0" w:firstRowFirstColumn="0" w:firstRowLastColumn="0" w:lastRowFirstColumn="0" w:lastRowLastColumn="0"/>
+            </w:pPr>
+          </w:p>
+        </w:tc>
+        <w:tc>
+          <w:tcPr>
+            <w:tcW w:w="1803" w:type="dxa"/>
+          </w:tcPr>
+          <w:p>
+            <w:pPr>
+              <w:cnfStyle w:val="000000000000" w:firstRow="0" w:lastRow="0" w:firstColumn="0" w:lastColumn="0" w:oddVBand="0" w:evenVBand="0" w:oddHBand="0" w:evenHBand="0" w:firstRowFirstColumn="0" w:firstRowLastColumn="0" w:lastRowFirstColumn="0" w:lastRowLastColumn="0"/>
+            </w:pPr>
+          </w:p>
+        </w:tc>
+        <w:tc>
+          <w:tcPr>
+            <w:tcW w:w="1804" w:type="dxa"/>
+          </w:tcPr>
+          <w:p>
+            <w:pPr>
+              <w:cnfStyle w:val="000000000000" w:firstRow="0" w:lastRow="0" w:firstColumn="0" w:lastColumn="0" w:oddVBand="0" w:evenVBand="0" w:oddHBand="0" w:evenHBand="0" w:firstRowFirstColumn="0" w:firstRowLastColumn="0" w:lastRowFirstColumn="0" w:lastRowLastColumn="0"/>
+            </w:pPr>
+          </w:p>
+        </w:tc>
+      </w:tr>
+      <w:tr>
+        <w:tc>
+          <w:tcPr>
+            <w:cnfStyle w:val="001000000000" w:firstRow="0" w:lastRow="0" w:firstColumn="1" w:lastColumn="0" w:oddVBand="0" w:evenVBand="0" w:oddHBand="0" w:evenHBand="0" w:firstRowFirstColumn="0" w:firstRowLastColumn="0" w:lastRowFirstColumn="0" w:lastRowLastColumn="0"/>
+            <w:tcW w:w="1803" w:type="dxa"/>
+          </w:tcPr>
+          <w:p/>
+        </w:tc>
+        <w:tc>
+          <w:tcPr>
+            <w:tcW w:w="1803" w:type="dxa"/>
+          </w:tcPr>
+          <w:p>
+            <w:pPr>
+              <w:cnfStyle w:val="000000000000" w:firstRow="0" w:lastRow="0" w:firstColumn="0" w:lastColumn="0" w:oddVBand="0" w:evenVBand="0" w:oddHBand="0" w:evenHBand="0" w:firstRowFirstColumn="0" w:firstRowLastColumn="0" w:lastRowFirstColumn="0" w:lastRowLastColumn="0"/>
+            </w:pPr>
+          </w:p>
+        </w:tc>
+        <w:tc>
+          <w:tcPr>
+            <w:tcW w:w="1803" w:type="dxa"/>
+          </w:tcPr>
+          <w:p>
+            <w:pPr>
+              <w:cnfStyle w:val="000000000000" w:firstRow="0" w:lastRow="0" w:firstColumn="0" w:lastColumn="0" w:oddVBand="0" w:evenVBand="0" w:oddHBand="0" w:evenHBand="0" w:firstRowFirstColumn="0" w:firstRowLastColumn="0" w:lastRowFirstColumn="0" w:lastRowLastColumn="0"/>
+            </w:pPr>
+          </w:p>
+        </w:tc>
+        <w:tc>
+          <w:tcPr>
+            <w:tcW w:w="1803" w:type="dxa"/>
+          </w:tcPr>
+          <w:p>
+            <w:pPr>
+              <w:cnfStyle w:val="000000000000" w:firstRow="0" w:lastRow="0" w:firstColumn="0" w:lastColumn="0" w:oddVBand="0" w:evenVBand="0" w:oddHBand="0" w:evenHBand="0" w:firstRowFirstColumn="0" w:firstRowLastColumn="0" w:lastRowFirstColumn="0" w:lastRowLastColumn="0"/>
+            </w:pPr>
+          </w:p>
+        </w:tc>
+        <w:tc>
+          <w:tcPr>
+            <w:tcW w:w="1804" w:type="dxa"/>
+          </w:tcPr>
+          <w:p>
+            <w:pPr>
+              <w:cnfStyle w:val="000000000000" w:firstRow="0" w:lastRow="0" w:firstColumn="0" w:lastColumn="0" w:oddVBand="0" w:evenVBand="0" w:oddHBand="0" w:evenHBand="0" w:firstRowFirstColumn="0" w:firstRowLastColumn="0" w:lastRowFirstColumn="0" w:lastRowLastColumn="0"/>
+            </w:pPr>
+          </w:p>
+        </w:tc>
+      </w:tr>
+    </w:tbl>
+    <w:p/>
+    <w:p>
+      <w:pPr>
+        <w:pStyle w:val="Heading1"/>
+      </w:pPr>
+      <w:proofErr w:type="spellStart"/>
+      <w:proofErr w:type="gramStart"/>
+      <w:r>
+        <w:t>studentHomework</w:t>
+      </w:r>
+      <w:proofErr w:type="spellEnd"/>
+      <w:proofErr w:type="gramEnd"/>
+    </w:p>
+    <w:tbl>
+      <w:tblPr>
+        <w:tblStyle w:val="GridTable1Light-Accent1"/>
+        <w:tblW w:w="0" w:type="auto"/>
+        <w:tblLook w:val="04A0" w:firstRow="1" w:lastRow="0" w:firstColumn="1" w:lastColumn="0" w:noHBand="0" w:noVBand="1"/>
+      </w:tblPr>
+      <w:tblGrid>
+        <w:gridCol w:w="1803"/>
+        <w:gridCol w:w="1803"/>
+        <w:gridCol w:w="1803"/>
+        <w:gridCol w:w="1803"/>
+        <w:gridCol w:w="1804"/>
+      </w:tblGrid>
+      <w:tr>
+        <w:trPr>
+          <w:cnfStyle w:val="100000000000" w:firstRow="1" w:lastRow="0" w:firstColumn="0" w:lastColumn="0" w:oddVBand="0" w:evenVBand="0" w:oddHBand="0" w:evenHBand="0" w:firstRowFirstColumn="0" w:firstRowLastColumn="0" w:lastRowFirstColumn="0" w:lastRowLastColumn="0"/>
+        </w:trPr>
+        <w:tc>
+          <w:tcPr>
+            <w:cnfStyle w:val="001000000000" w:firstRow="0" w:lastRow="0" w:firstColumn="1" w:lastColumn="0" w:oddVBand="0" w:evenVBand="0" w:oddHBand="0" w:evenHBand="0" w:firstRowFirstColumn="0" w:firstRowLastColumn="0" w:lastRowFirstColumn="0" w:lastRowLastColumn="0"/>
+            <w:tcW w:w="1803" w:type="dxa"/>
+          </w:tcPr>
+          <w:p>
+            <w:r>
+              <w:t>Field</w:t>
+            </w:r>
+          </w:p>
+        </w:tc>
+        <w:tc>
+          <w:tcPr>
+            <w:tcW w:w="1803" w:type="dxa"/>
+          </w:tcPr>
+          <w:p>
+            <w:pPr>
+              <w:cnfStyle w:val="100000000000" w:firstRow="1" w:lastRow="0" w:firstColumn="0" w:lastColumn="0" w:oddVBand="0" w:evenVBand="0" w:oddHBand="0" w:evenHBand="0" w:firstRowFirstColumn="0" w:firstRowLastColumn="0" w:lastRowFirstColumn="0" w:lastRowLastColumn="0"/>
+            </w:pPr>
+            <w:proofErr w:type="spellStart"/>
+            <w:r>
+              <w:t>DataType</w:t>
+            </w:r>
+            <w:proofErr w:type="spellEnd"/>
+          </w:p>
+        </w:tc>
+        <w:tc>
+          <w:tcPr>
+            <w:tcW w:w="1803" w:type="dxa"/>
+          </w:tcPr>
+          <w:p>
+            <w:pPr>
+              <w:cnfStyle w:val="100000000000" w:firstRow="1" w:lastRow="0" w:firstColumn="0" w:lastColumn="0" w:oddVBand="0" w:evenVBand="0" w:oddHBand="0" w:evenHBand="0" w:firstRowFirstColumn="0" w:firstRowLastColumn="0" w:lastRowFirstColumn="0" w:lastRowLastColumn="0"/>
+            </w:pPr>
+            <w:r>
+              <w:t>Length</w:t>
+            </w:r>
+          </w:p>
+        </w:tc>
+        <w:tc>
+          <w:tcPr>
+            <w:tcW w:w="1803" w:type="dxa"/>
+          </w:tcPr>
+          <w:p>
+            <w:pPr>
+              <w:cnfStyle w:val="100000000000" w:firstRow="1" w:lastRow="0" w:firstColumn="0" w:lastColumn="0" w:oddVBand="0" w:evenVBand="0" w:oddHBand="0" w:evenHBand="0" w:firstRowFirstColumn="0" w:firstRowLastColumn="0" w:lastRowFirstColumn="0" w:lastRowLastColumn="0"/>
+            </w:pPr>
+            <w:r>
+              <w:t>Parent</w:t>
+            </w:r>
+          </w:p>
+        </w:tc>
+        <w:tc>
+          <w:tcPr>
+            <w:tcW w:w="1804" w:type="dxa"/>
+          </w:tcPr>
+          <w:p>
+            <w:pPr>
+              <w:cnfStyle w:val="100000000000" w:firstRow="1" w:lastRow="0" w:firstColumn="0" w:lastColumn="0" w:oddVBand="0" w:evenVBand="0" w:oddHBand="0" w:evenHBand="0" w:firstRowFirstColumn="0" w:firstRowLastColumn="0" w:lastRowFirstColumn="0" w:lastRowLastColumn="0"/>
+            </w:pPr>
+            <w:r>
+              <w:t>Notes</w:t>
+            </w:r>
+          </w:p>
+        </w:tc>
+      </w:tr>
+      <w:tr>
+        <w:tc>
+          <w:tcPr>
+            <w:cnfStyle w:val="001000000000" w:firstRow="0" w:lastRow="0" w:firstColumn="1" w:lastColumn="0" w:oddVBand="0" w:evenVBand="0" w:oddHBand="0" w:evenHBand="0" w:firstRowFirstColumn="0" w:firstRowLastColumn="0" w:lastRowFirstColumn="0" w:lastRowLastColumn="0"/>
+            <w:tcW w:w="1803" w:type="dxa"/>
+          </w:tcPr>
+          <w:p>
+            <w:r>
+              <w:t>id</w:t>
+            </w:r>
+          </w:p>
+        </w:tc>
+        <w:tc>
+          <w:tcPr>
+            <w:tcW w:w="1803" w:type="dxa"/>
+          </w:tcPr>
+          <w:p>
+            <w:pPr>
+              <w:cnfStyle w:val="000000000000" w:firstRow="0" w:lastRow="0" w:firstColumn="0" w:lastColumn="0" w:oddVBand="0" w:evenVBand="0" w:oddHBand="0" w:evenHBand="0" w:firstRowFirstColumn="0" w:firstRowLastColumn="0" w:lastRowFirstColumn="0" w:lastRowLastColumn="0"/>
+            </w:pPr>
+            <w:proofErr w:type="spellStart"/>
+            <w:r>
+              <w:t>int</w:t>
+            </w:r>
+            <w:proofErr w:type="spellEnd"/>
+          </w:p>
+        </w:tc>
+        <w:tc>
+          <w:tcPr>
+            <w:tcW w:w="1803" w:type="dxa"/>
+          </w:tcPr>
+          <w:p>
+            <w:pPr>
+              <w:cnfStyle w:val="000000000000" w:firstRow="0" w:lastRow="0" w:firstColumn="0" w:lastColumn="0" w:oddVBand="0" w:evenVBand="0" w:oddHBand="0" w:evenHBand="0" w:firstRowFirstColumn="0" w:firstRowLastColumn="0" w:lastRowFirstColumn="0" w:lastRowLastColumn="0"/>
+            </w:pPr>
+            <w:r>
+              <w:t>-</w:t>
+            </w:r>
+          </w:p>
+        </w:tc>
+        <w:tc>
+          <w:tcPr>
+            <w:tcW w:w="1803" w:type="dxa"/>
+          </w:tcPr>
+          <w:p>
+            <w:pPr>
+              <w:cnfStyle w:val="000000000000" w:firstRow="0" w:lastRow="0" w:firstColumn="0" w:lastColumn="0" w:oddVBand="0" w:evenVBand="0" w:oddHBand="0" w:evenHBand="0" w:firstRowFirstColumn="0" w:firstRowLastColumn="0" w:lastRowFirstColumn="0" w:lastRowLastColumn="0"/>
+            </w:pPr>
+            <w:r>
+              <w:t>-</w:t>
+            </w:r>
+          </w:p>
+        </w:tc>
+        <w:tc>
+          <w:tcPr>
+            <w:tcW w:w="1804" w:type="dxa"/>
+          </w:tcPr>
+          <w:p>
+            <w:pPr>
+              <w:cnfStyle w:val="000000000000" w:firstRow="0" w:lastRow="0" w:firstColumn="0" w:lastColumn="0" w:oddVBand="0" w:evenVBand="0" w:oddHBand="0" w:evenHBand="0" w:firstRowFirstColumn="0" w:firstRowLastColumn="0" w:lastRowFirstColumn="0" w:lastRowLastColumn="0"/>
+            </w:pPr>
+          </w:p>
+        </w:tc>
+      </w:tr>
+      <w:tr>
+        <w:tc>
+          <w:tcPr>
+            <w:cnfStyle w:val="001000000000" w:firstRow="0" w:lastRow="0" w:firstColumn="1" w:lastColumn="0" w:oddVBand="0" w:evenVBand="0" w:oddHBand="0" w:evenHBand="0" w:firstRowFirstColumn="0" w:firstRowLastColumn="0" w:lastRowFirstColumn="0" w:lastRowLastColumn="0"/>
+            <w:tcW w:w="1803" w:type="dxa"/>
+          </w:tcPr>
+          <w:p>
+            <w:proofErr w:type="spellStart"/>
+            <w:r>
+              <w:t>user_id</w:t>
+            </w:r>
+            <w:proofErr w:type="spellEnd"/>
+          </w:p>
+        </w:tc>
+        <w:tc>
+          <w:tcPr>
+            <w:tcW w:w="1803" w:type="dxa"/>
+          </w:tcPr>
+          <w:p>
+            <w:pPr>
+              <w:cnfStyle w:val="000000000000" w:firstRow="0" w:lastRow="0" w:firstColumn="0" w:lastColumn="0" w:oddVBand="0" w:evenVBand="0" w:oddHBand="0" w:evenHBand="0" w:firstRowFirstColumn="0" w:firstRowLastColumn="0" w:lastRowFirstColumn="0" w:lastRowLastColumn="0"/>
+            </w:pPr>
+            <w:proofErr w:type="spellStart"/>
+            <w:r>
+              <w:t>int</w:t>
+            </w:r>
+            <w:proofErr w:type="spellEnd"/>
+          </w:p>
+        </w:tc>
+        <w:tc>
+          <w:tcPr>
+            <w:tcW w:w="1803" w:type="dxa"/>
+          </w:tcPr>
+          <w:p>
+            <w:pPr>
+              <w:cnfStyle w:val="000000000000" w:firstRow="0" w:lastRow="0" w:firstColumn="0" w:lastColumn="0" w:oddVBand="0" w:evenVBand="0" w:oddHBand="0" w:evenHBand="0" w:firstRowFirstColumn="0" w:firstRowLastColumn="0" w:lastRowFirstColumn="0" w:lastRowLastColumn="0"/>
+            </w:pPr>
+            <w:r>
+              <w:t>-</w:t>
+            </w:r>
+          </w:p>
+        </w:tc>
+        <w:tc>
+          <w:tcPr>
+            <w:tcW w:w="1803" w:type="dxa"/>
+          </w:tcPr>
+          <w:p>
+            <w:pPr>
+              <w:cnfStyle w:val="000000000000" w:firstRow="0" w:lastRow="0" w:firstColumn="0" w:lastColumn="0" w:oddVBand="0" w:evenVBand="0" w:oddHBand="0" w:evenHBand="0" w:firstRowFirstColumn="0" w:firstRowLastColumn="0" w:lastRowFirstColumn="0" w:lastRowLastColumn="0"/>
+            </w:pPr>
+            <w:r>
+              <w:t>-</w:t>
+            </w:r>
+          </w:p>
+        </w:tc>
+        <w:tc>
+          <w:tcPr>
+            <w:tcW w:w="1804" w:type="dxa"/>
+          </w:tcPr>
+          <w:p>
+            <w:pPr>
+              <w:cnfStyle w:val="000000000000" w:firstRow="0" w:lastRow="0" w:firstColumn="0" w:lastColumn="0" w:oddVBand="0" w:evenVBand="0" w:oddHBand="0" w:evenHBand="0" w:firstRowFirstColumn="0" w:firstRowLastColumn="0" w:lastRowFirstColumn="0" w:lastRowLastColumn="0"/>
+            </w:pPr>
+          </w:p>
+        </w:tc>
+      </w:tr>
+      <w:tr>
+        <w:tc>
+          <w:tcPr>
+            <w:cnfStyle w:val="001000000000" w:firstRow="0" w:lastRow="0" w:firstColumn="1" w:lastColumn="0" w:oddVBand="0" w:evenVBand="0" w:oddHBand="0" w:evenHBand="0" w:firstRowFirstColumn="0" w:firstRowLastColumn="0" w:lastRowFirstColumn="0" w:lastRowLastColumn="0"/>
+            <w:tcW w:w="1803" w:type="dxa"/>
+          </w:tcPr>
+          <w:p>
+            <w:proofErr w:type="spellStart"/>
+            <w:r>
+              <w:t>school_id</w:t>
+            </w:r>
+            <w:proofErr w:type="spellEnd"/>
+          </w:p>
+        </w:tc>
+        <w:tc>
+          <w:tcPr>
+            <w:tcW w:w="1803" w:type="dxa"/>
+          </w:tcPr>
+          <w:p>
+            <w:pPr>
+              <w:cnfStyle w:val="000000000000" w:firstRow="0" w:lastRow="0" w:firstColumn="0" w:lastColumn="0" w:oddVBand="0" w:evenVBand="0" w:oddHBand="0" w:evenHBand="0" w:firstRowFirstColumn="0" w:firstRowLastColumn="0" w:lastRowFirstColumn="0" w:lastRowLastColumn="0"/>
+            </w:pPr>
+            <w:proofErr w:type="spellStart"/>
+            <w:r>
+              <w:t>int</w:t>
+            </w:r>
+            <w:proofErr w:type="spellEnd"/>
+          </w:p>
+        </w:tc>
+        <w:tc>
+          <w:tcPr>
+            <w:tcW w:w="1803" w:type="dxa"/>
+          </w:tcPr>
+          <w:p>
+            <w:pPr>
+              <w:cnfStyle w:val="000000000000" w:firstRow="0" w:lastRow="0" w:firstColumn="0" w:lastColumn="0" w:oddVBand="0" w:evenVBand="0" w:oddHBand="0" w:evenHBand="0" w:firstRowFirstColumn="0" w:firstRowLastColumn="0" w:lastRowFirstColumn="0" w:lastRowLastColumn="0"/>
+            </w:pPr>
+            <w:r>
+              <w:t>-</w:t>
+            </w:r>
+          </w:p>
+        </w:tc>
+        <w:tc>
+          <w:tcPr>
+            <w:tcW w:w="1803" w:type="dxa"/>
+          </w:tcPr>
+          <w:p>
+            <w:pPr>
+              <w:cnfStyle w:val="000000000000" w:firstRow="0" w:lastRow="0" w:firstColumn="0" w:lastColumn="0" w:oddVBand="0" w:evenVBand="0" w:oddHBand="0" w:evenHBand="0" w:firstRowFirstColumn="0" w:firstRowLastColumn="0" w:lastRowFirstColumn="0" w:lastRowLastColumn="0"/>
+            </w:pPr>
+            <w:r>
+              <w:t>-</w:t>
+            </w:r>
+          </w:p>
+        </w:tc>
+        <w:tc>
+          <w:tcPr>
+            <w:tcW w:w="1804" w:type="dxa"/>
+          </w:tcPr>
+          <w:p>
+            <w:pPr>
+              <w:cnfStyle w:val="000000000000" w:firstRow="0" w:lastRow="0" w:firstColumn="0" w:lastColumn="0" w:oddVBand="0" w:evenVBand="0" w:oddHBand="0" w:evenHBand="0" w:firstRowFirstColumn="0" w:firstRowLastColumn="0" w:lastRowFirstColumn="0" w:lastRowLastColumn="0"/>
+            </w:pPr>
+          </w:p>
+        </w:tc>
+      </w:tr>
+      <w:tr>
+        <w:tc>
+          <w:tcPr>
+            <w:cnfStyle w:val="001000000000" w:firstRow="0" w:lastRow="0" w:firstColumn="1" w:lastColumn="0" w:oddVBand="0" w:evenVBand="0" w:oddHBand="0" w:evenHBand="0" w:firstRowFirstColumn="0" w:firstRowLastColumn="0" w:lastRowFirstColumn="0" w:lastRowLastColumn="0"/>
+            <w:tcW w:w="1803" w:type="dxa"/>
+          </w:tcPr>
+          <w:p/>
+        </w:tc>
+        <w:tc>
+          <w:tcPr>
+            <w:tcW w:w="1803" w:type="dxa"/>
+          </w:tcPr>
+          <w:p>
+            <w:pPr>
+              <w:cnfStyle w:val="000000000000" w:firstRow="0" w:lastRow="0" w:firstColumn="0" w:lastColumn="0" w:oddVBand="0" w:evenVBand="0" w:oddHBand="0" w:evenHBand="0" w:firstRowFirstColumn="0" w:firstRowLastColumn="0" w:lastRowFirstColumn="0" w:lastRowLastColumn="0"/>
+            </w:pPr>
+          </w:p>
+        </w:tc>
+        <w:tc>
+          <w:tcPr>
+            <w:tcW w:w="1803" w:type="dxa"/>
+          </w:tcPr>
+          <w:p>
+            <w:pPr>
+              <w:cnfStyle w:val="000000000000" w:firstRow="0" w:lastRow="0" w:firstColumn="0" w:lastColumn="0" w:oddVBand="0" w:evenVBand="0" w:oddHBand="0" w:evenHBand="0" w:firstRowFirstColumn="0" w:firstRowLastColumn="0" w:lastRowFirstColumn="0" w:lastRowLastColumn="0"/>
+            </w:pPr>
+          </w:p>
+        </w:tc>
+        <w:tc>
+          <w:tcPr>
+            <w:tcW w:w="1803" w:type="dxa"/>
+          </w:tcPr>
+          <w:p>
+            <w:pPr>
+              <w:cnfStyle w:val="000000000000" w:firstRow="0" w:lastRow="0" w:firstColumn="0" w:lastColumn="0" w:oddVBand="0" w:evenVBand="0" w:oddHBand="0" w:evenHBand="0" w:firstRowFirstColumn="0" w:firstRowLastColumn="0" w:lastRowFirstColumn="0" w:lastRowLastColumn="0"/>
+            </w:pPr>
+          </w:p>
+        </w:tc>
+        <w:tc>
+          <w:tcPr>
+            <w:tcW w:w="1804" w:type="dxa"/>
+          </w:tcPr>
+          <w:p>
+            <w:pPr>
+              <w:cnfStyle w:val="000000000000" w:firstRow="0" w:lastRow="0" w:firstColumn="0" w:lastColumn="0" w:oddVBand="0" w:evenVBand="0" w:oddHBand="0" w:evenHBand="0" w:firstRowFirstColumn="0" w:firstRowLastColumn="0" w:lastRowFirstColumn="0" w:lastRowLastColumn="0"/>
+            </w:pPr>
+          </w:p>
+        </w:tc>
+      </w:tr>
+      <w:tr>
+        <w:tc>
+          <w:tcPr>
+            <w:cnfStyle w:val="001000000000" w:firstRow="0" w:lastRow="0" w:firstColumn="1" w:lastColumn="0" w:oddVBand="0" w:evenVBand="0" w:oddHBand="0" w:evenHBand="0" w:firstRowFirstColumn="0" w:firstRowLastColumn="0" w:lastRowFirstColumn="0" w:lastRowLastColumn="0"/>
+            <w:tcW w:w="1803" w:type="dxa"/>
+          </w:tcPr>
+          <w:p/>
+        </w:tc>
+        <w:tc>
+          <w:tcPr>
+            <w:tcW w:w="1803" w:type="dxa"/>
+          </w:tcPr>
+          <w:p>
+            <w:pPr>
+              <w:cnfStyle w:val="000000000000" w:firstRow="0" w:lastRow="0" w:firstColumn="0" w:lastColumn="0" w:oddVBand="0" w:evenVBand="0" w:oddHBand="0" w:evenHBand="0" w:firstRowFirstColumn="0" w:firstRowLastColumn="0" w:lastRowFirstColumn="0" w:lastRowLastColumn="0"/>
+            </w:pPr>
+          </w:p>
+        </w:tc>
+        <w:tc>
+          <w:tcPr>
+            <w:tcW w:w="1803" w:type="dxa"/>
+          </w:tcPr>
+          <w:p>
+            <w:pPr>
+              <w:cnfStyle w:val="000000000000" w:firstRow="0" w:lastRow="0" w:firstColumn="0" w:lastColumn="0" w:oddVBand="0" w:evenVBand="0" w:oddHBand="0" w:evenHBand="0" w:firstRowFirstColumn="0" w:firstRowLastColumn="0" w:lastRowFirstColumn="0" w:lastRowLastColumn="0"/>
+            </w:pPr>
+          </w:p>
+        </w:tc>
+        <w:tc>
+          <w:tcPr>
+            <w:tcW w:w="1803" w:type="dxa"/>
+          </w:tcPr>
+          <w:p>
+            <w:pPr>
+              <w:cnfStyle w:val="000000000000" w:firstRow="0" w:lastRow="0" w:firstColumn="0" w:lastColumn="0" w:oddVBand="0" w:evenVBand="0" w:oddHBand="0" w:evenHBand="0" w:firstRowFirstColumn="0" w:firstRowLastColumn="0" w:lastRowFirstColumn="0" w:lastRowLastColumn="0"/>
+            </w:pPr>
+          </w:p>
+        </w:tc>
+        <w:tc>
+          <w:tcPr>
+            <w:tcW w:w="1804" w:type="dxa"/>
+          </w:tcPr>
+          <w:p>
+            <w:pPr>
+              <w:cnfStyle w:val="000000000000" w:firstRow="0" w:lastRow="0" w:firstColumn="0" w:lastColumn="0" w:oddVBand="0" w:evenVBand="0" w:oddHBand="0" w:evenHBand="0" w:firstRowFirstColumn="0" w:firstRowLastColumn="0" w:lastRowFirstColumn="0" w:lastRowLastColumn="0"/>
+            </w:pPr>
+          </w:p>
+        </w:tc>
+      </w:tr>
+      <w:tr>
+        <w:tc>
+          <w:tcPr>
+            <w:cnfStyle w:val="001000000000" w:firstRow="0" w:lastRow="0" w:firstColumn="1" w:lastColumn="0" w:oddVBand="0" w:evenVBand="0" w:oddHBand="0" w:evenHBand="0" w:firstRowFirstColumn="0" w:firstRowLastColumn="0" w:lastRowFirstColumn="0" w:lastRowLastColumn="0"/>
+            <w:tcW w:w="1803" w:type="dxa"/>
+          </w:tcPr>
+          <w:p/>
+        </w:tc>
+        <w:tc>
+          <w:tcPr>
+            <w:tcW w:w="1803" w:type="dxa"/>
+          </w:tcPr>
+          <w:p>
+            <w:pPr>
+              <w:cnfStyle w:val="000000000000" w:firstRow="0" w:lastRow="0" w:firstColumn="0" w:lastColumn="0" w:oddVBand="0" w:evenVBand="0" w:oddHBand="0" w:evenHBand="0" w:firstRowFirstColumn="0" w:firstRowLastColumn="0" w:lastRowFirstColumn="0" w:lastRowLastColumn="0"/>
+            </w:pPr>
+          </w:p>
+        </w:tc>
+        <w:tc>
+          <w:tcPr>
+            <w:tcW w:w="1803" w:type="dxa"/>
+          </w:tcPr>
+          <w:p>
+            <w:pPr>
+              <w:cnfStyle w:val="000000000000" w:firstRow="0" w:lastRow="0" w:firstColumn="0" w:lastColumn="0" w:oddVBand="0" w:evenVBand="0" w:oddHBand="0" w:evenHBand="0" w:firstRowFirstColumn="0" w:firstRowLastColumn="0" w:lastRowFirstColumn="0" w:lastRowLastColumn="0"/>
+            </w:pPr>
+          </w:p>
+        </w:tc>
+        <w:tc>
+          <w:tcPr>
+            <w:tcW w:w="1803" w:type="dxa"/>
+          </w:tcPr>
+          <w:p>
+            <w:pPr>
+              <w:cnfStyle w:val="000000000000" w:firstRow="0" w:lastRow="0" w:firstColumn="0" w:lastColumn="0" w:oddVBand="0" w:evenVBand="0" w:oddHBand="0" w:evenHBand="0" w:firstRowFirstColumn="0" w:firstRowLastColumn="0" w:lastRowFirstColumn="0" w:lastRowLastColumn="0"/>
+            </w:pPr>
+          </w:p>
+        </w:tc>
+        <w:tc>
+          <w:tcPr>
+            <w:tcW w:w="1804" w:type="dxa"/>
+          </w:tcPr>
+          <w:p>
+            <w:pPr>
+              <w:cnfStyle w:val="000000000000" w:firstRow="0" w:lastRow="0" w:firstColumn="0" w:lastColumn="0" w:oddVBand="0" w:evenVBand="0" w:oddHBand="0" w:evenHBand="0" w:firstRowFirstColumn="0" w:firstRowLastColumn="0" w:lastRowFirstColumn="0" w:lastRowLastColumn="0"/>
+            </w:pPr>
+          </w:p>
+        </w:tc>
+      </w:tr>
+    </w:tbl>
+    <w:p/>
+    <w:p>
+      <w:pPr>
+        <w:pStyle w:val="Heading1"/>
+      </w:pPr>
+      <w:r>
+        <w:t>Schools</w:t>
+      </w:r>
+    </w:p>
+    <w:tbl>
+      <w:tblPr>
+        <w:tblStyle w:val="GridTable1Light-Accent1"/>
+        <w:tblW w:w="0" w:type="auto"/>
+        <w:tblLook w:val="04A0" w:firstRow="1" w:lastRow="0" w:firstColumn="1" w:lastColumn="0" w:noHBand="0" w:noVBand="1"/>
+      </w:tblPr>
+      <w:tblGrid>
+        <w:gridCol w:w="1803"/>
+        <w:gridCol w:w="1803"/>
+        <w:gridCol w:w="1803"/>
+        <w:gridCol w:w="1803"/>
+        <w:gridCol w:w="1804"/>
+      </w:tblGrid>
+      <w:tr>
+        <w:trPr>
+          <w:cnfStyle w:val="100000000000" w:firstRow="1" w:lastRow="0" w:firstColumn="0" w:lastColumn="0" w:oddVBand="0" w:evenVBand="0" w:oddHBand="0" w:evenHBand="0" w:firstRowFirstColumn="0" w:firstRowLastColumn="0" w:lastRowFirstColumn="0" w:lastRowLastColumn="0"/>
+        </w:trPr>
+        <w:tc>
+          <w:tcPr>
+            <w:cnfStyle w:val="001000000000" w:firstRow="0" w:lastRow="0" w:firstColumn="1" w:lastColumn="0" w:oddVBand="0" w:evenVBand="0" w:oddHBand="0" w:evenHBand="0" w:firstRowFirstColumn="0" w:firstRowLastColumn="0" w:lastRowFirstColumn="0" w:lastRowLastColumn="0"/>
+            <w:tcW w:w="1803" w:type="dxa"/>
+          </w:tcPr>
+          <w:p>
+            <w:r>
+              <w:t>Field</w:t>
+            </w:r>
+          </w:p>
+        </w:tc>
+        <w:tc>
+          <w:tcPr>
+            <w:tcW w:w="1803" w:type="dxa"/>
+          </w:tcPr>
+          <w:p>
+            <w:pPr>
+              <w:cnfStyle w:val="100000000000" w:firstRow="1" w:lastRow="0" w:firstColumn="0" w:lastColumn="0" w:oddVBand="0" w:evenVBand="0" w:oddHBand="0" w:evenHBand="0" w:firstRowFirstColumn="0" w:firstRowLastColumn="0" w:lastRowFirstColumn="0" w:lastRowLastColumn="0"/>
+            </w:pPr>
+            <w:proofErr w:type="spellStart"/>
+            <w:r>
+              <w:t>DataType</w:t>
+            </w:r>
+            <w:proofErr w:type="spellEnd"/>
+          </w:p>
+        </w:tc>
+        <w:tc>
+          <w:tcPr>
+            <w:tcW w:w="1803" w:type="dxa"/>
+          </w:tcPr>
+          <w:p>
+            <w:pPr>
+              <w:cnfStyle w:val="100000000000" w:firstRow="1" w:lastRow="0" w:firstColumn="0" w:lastColumn="0" w:oddVBand="0" w:evenVBand="0" w:oddHBand="0" w:evenHBand="0" w:firstRowFirstColumn="0" w:firstRowLastColumn="0" w:lastRowFirstColumn="0" w:lastRowLastColumn="0"/>
+            </w:pPr>
+            <w:r>
+              <w:t>Length</w:t>
+            </w:r>
+          </w:p>
+        </w:tc>
+        <w:tc>
+          <w:tcPr>
+            <w:tcW w:w="1803" w:type="dxa"/>
+          </w:tcPr>
+          <w:p>
+            <w:pPr>
+              <w:cnfStyle w:val="100000000000" w:firstRow="1" w:lastRow="0" w:firstColumn="0" w:lastColumn="0" w:oddVBand="0" w:evenVBand="0" w:oddHBand="0" w:evenHBand="0" w:firstRowFirstColumn="0" w:firstRowLastColumn="0" w:lastRowFirstColumn="0" w:lastRowLastColumn="0"/>
+            </w:pPr>
+            <w:r>
+              <w:t>Parent</w:t>
+            </w:r>
+          </w:p>
+        </w:tc>
+        <w:tc>
+          <w:tcPr>
+            <w:tcW w:w="1804" w:type="dxa"/>
+          </w:tcPr>
+          <w:p>
+            <w:pPr>
+              <w:cnfStyle w:val="100000000000" w:firstRow="1" w:lastRow="0" w:firstColumn="0" w:lastColumn="0" w:oddVBand="0" w:evenVBand="0" w:oddHBand="0" w:evenHBand="0" w:firstRowFirstColumn="0" w:firstRowLastColumn="0" w:lastRowFirstColumn="0" w:lastRowLastColumn="0"/>
+            </w:pPr>
+            <w:r>
+              <w:t>Notes</w:t>
+            </w:r>
+          </w:p>
+        </w:tc>
+      </w:tr>
+      <w:tr>
+        <w:tc>
+          <w:tcPr>
+            <w:cnfStyle w:val="001000000000" w:firstRow="0" w:lastRow="0" w:firstColumn="1" w:lastColumn="0" w:oddVBand="0" w:evenVBand="0" w:oddHBand="0" w:evenHBand="0" w:firstRowFirstColumn="0" w:firstRowLastColumn="0" w:lastRowFirstColumn="0" w:lastRowLastColumn="0"/>
+            <w:tcW w:w="1803" w:type="dxa"/>
+          </w:tcPr>
+          <w:p>
+            <w:proofErr w:type="spellStart"/>
+            <w:r>
+              <w:t>school_id</w:t>
+            </w:r>
+            <w:proofErr w:type="spellEnd"/>
+          </w:p>
+        </w:tc>
+        <w:tc>
+          <w:tcPr>
+            <w:tcW w:w="1803" w:type="dxa"/>
+          </w:tcPr>
+          <w:p>
+            <w:pPr>
+              <w:cnfStyle w:val="000000000000" w:firstRow="0" w:lastRow="0" w:firstColumn="0" w:lastColumn="0" w:oddVBand="0" w:evenVBand="0" w:oddHBand="0" w:evenHBand="0" w:firstRowFirstColumn="0" w:firstRowLastColumn="0" w:lastRowFirstColumn="0" w:lastRowLastColumn="0"/>
+            </w:pPr>
+            <w:proofErr w:type="spellStart"/>
+            <w:r>
+              <w:t>int</w:t>
+            </w:r>
+            <w:proofErr w:type="spellEnd"/>
+            <w:r>
+              <w:t xml:space="preserve"> (AI)</w:t>
+            </w:r>
+          </w:p>
+        </w:tc>
+        <w:tc>
+          <w:tcPr>
+            <w:tcW w:w="1803" w:type="dxa"/>
+          </w:tcPr>
+          <w:p>
+            <w:pPr>
+              <w:cnfStyle w:val="000000000000" w:firstRow="0" w:lastRow="0" w:firstColumn="0" w:lastColumn="0" w:oddVBand="0" w:evenVBand="0" w:oddHBand="0" w:evenHBand="0" w:firstRowFirstColumn="0" w:firstRowLastColumn="0" w:lastRowFirstColumn="0" w:lastRowLastColumn="0"/>
+            </w:pPr>
+            <w:r>
+              <w:t>-</w:t>
+            </w:r>
+          </w:p>
+        </w:tc>
+        <w:tc>
+          <w:tcPr>
+            <w:tcW w:w="1803" w:type="dxa"/>
+          </w:tcPr>
+          <w:p>
+            <w:pPr>
+              <w:cnfStyle w:val="000000000000" w:firstRow="0" w:lastRow="0" w:firstColumn="0" w:lastColumn="0" w:oddVBand="0" w:evenVBand="0" w:oddHBand="0" w:evenHBand="0" w:firstRowFirstColumn="0" w:firstRowLastColumn="0" w:lastRowFirstColumn="0" w:lastRowLastColumn="0"/>
+            </w:pPr>
+          </w:p>
+        </w:tc>
+        <w:tc>
+          <w:tcPr>
+            <w:tcW w:w="1804" w:type="dxa"/>
+          </w:tcPr>
+          <w:p>
+            <w:pPr>
+              <w:cnfStyle w:val="000000000000" w:firstRow="0" w:lastRow="0" w:firstColumn="0" w:lastColumn="0" w:oddVBand="0" w:evenVBand="0" w:oddHBand="0" w:evenHBand="0" w:firstRowFirstColumn="0" w:firstRowLastColumn="0" w:lastRowFirstColumn="0" w:lastRowLastColumn="0"/>
+            </w:pPr>
+          </w:p>
+        </w:tc>
+      </w:tr>
+      <w:tr>
+        <w:tc>
+          <w:tcPr>
+            <w:cnfStyle w:val="001000000000" w:firstRow="0" w:lastRow="0" w:firstColumn="1" w:lastColumn="0" w:oddVBand="0" w:evenVBand="0" w:oddHBand="0" w:evenHBand="0" w:firstRowFirstColumn="0" w:firstRowLastColumn="0" w:lastRowFirstColumn="0" w:lastRowLastColumn="0"/>
+            <w:tcW w:w="1803" w:type="dxa"/>
+          </w:tcPr>
+          <w:p>
+            <w:proofErr w:type="spellStart"/>
+            <w:r>
+              <w:t>school_name</w:t>
+            </w:r>
+            <w:proofErr w:type="spellEnd"/>
+          </w:p>
+        </w:tc>
+        <w:tc>
+          <w:tcPr>
+            <w:tcW w:w="1803" w:type="dxa"/>
+          </w:tcPr>
+          <w:p>
+            <w:pPr>
+              <w:cnfStyle w:val="000000000000" w:firstRow="0" w:lastRow="0" w:firstColumn="0" w:lastColumn="0" w:oddVBand="0" w:evenVBand="0" w:oddHBand="0" w:evenHBand="0" w:firstRowFirstColumn="0" w:firstRowLastColumn="0" w:lastRowFirstColumn="0" w:lastRowLastColumn="0"/>
+            </w:pPr>
+            <w:r>
+              <w:t>text</w:t>
+            </w:r>
+          </w:p>
+        </w:tc>
+        <w:tc>
+          <w:tcPr>
+            <w:tcW w:w="1803" w:type="dxa"/>
+          </w:tcPr>
+          <w:p>
+            <w:pPr>
+              <w:cnfStyle w:val="000000000000" w:firstRow="0" w:lastRow="0" w:firstColumn="0" w:lastColumn="0" w:oddVBand="0" w:evenVBand="0" w:oddHBand="0" w:evenHBand="0" w:firstRowFirstColumn="0" w:firstRowLastColumn="0" w:lastRowFirstColumn="0" w:lastRowLastColumn="0"/>
+            </w:pPr>
+            <w:r>
+              <w:t>60</w:t>
+            </w:r>
+          </w:p>
+        </w:tc>
+        <w:tc>
+          <w:tcPr>
+            <w:tcW w:w="1803" w:type="dxa"/>
+          </w:tcPr>
+          <w:p>
+            <w:pPr>
+              <w:cnfStyle w:val="000000000000" w:firstRow="0" w:lastRow="0" w:firstColumn="0" w:lastColumn="0" w:oddVBand="0" w:evenVBand="0" w:oddHBand="0" w:evenHBand="0" w:firstRowFirstColumn="0" w:firstRowLastColumn="0" w:lastRowFirstColumn="0" w:lastRowLastColumn="0"/>
+            </w:pPr>
+          </w:p>
+        </w:tc>
+        <w:tc>
+          <w:tcPr>
+            <w:tcW w:w="1804" w:type="dxa"/>
+          </w:tcPr>
+          <w:p>
+            <w:pPr>
+              <w:cnfStyle w:val="000000000000" w:firstRow="0" w:lastRow="0" w:firstColumn="0" w:lastColumn="0" w:oddVBand="0" w:evenVBand="0" w:oddHBand="0" w:evenHBand="0" w:firstRowFirstColumn="0" w:firstRowLastColumn="0" w:lastRowFirstColumn="0" w:lastRowLastColumn="0"/>
+            </w:pPr>
+          </w:p>
+        </w:tc>
+      </w:tr>
+      <w:tr>
+        <w:tc>
+          <w:tcPr>
+            <w:cnfStyle w:val="001000000000" w:firstRow="0" w:lastRow="0" w:firstColumn="1" w:lastColumn="0" w:oddVBand="0" w:evenVBand="0" w:oddHBand="0" w:evenHBand="0" w:firstRowFirstColumn="0" w:firstRowLastColumn="0" w:lastRowFirstColumn="0" w:lastRowLastColumn="0"/>
+            <w:tcW w:w="1803" w:type="dxa"/>
+          </w:tcPr>
+          <w:p>
+            <w:r>
+              <w:t>region</w:t>
+            </w:r>
+          </w:p>
+        </w:tc>
+        <w:tc>
+          <w:tcPr>
+            <w:tcW w:w="1803" w:type="dxa"/>
+          </w:tcPr>
+          <w:p>
+            <w:pPr>
+              <w:cnfStyle w:val="000000000000" w:firstRow="0" w:lastRow="0" w:firstColumn="0" w:lastColumn="0" w:oddVBand="0" w:evenVBand="0" w:oddHBand="0" w:evenHBand="0" w:firstRowFirstColumn="0" w:firstRowLastColumn="0" w:lastRowFirstColumn="0" w:lastRowLastColumn="0"/>
+            </w:pPr>
+            <w:proofErr w:type="spellStart"/>
+            <w:r>
+              <w:t>int</w:t>
+            </w:r>
+            <w:proofErr w:type="spellEnd"/>
+          </w:p>
+        </w:tc>
+        <w:tc>
+          <w:tcPr>
+            <w:tcW w:w="1803" w:type="dxa"/>
+          </w:tcPr>
+          <w:p>
+            <w:pPr>
+              <w:cnfStyle w:val="000000000000" w:firstRow="0" w:lastRow="0" w:firstColumn="0" w:lastColumn="0" w:oddVBand="0" w:evenVBand="0" w:oddHBand="0" w:evenHBand="0" w:firstRowFirstColumn="0" w:firstRowLastColumn="0" w:lastRowFirstColumn="0" w:lastRowLastColumn="0"/>
+            </w:pPr>
+            <w:r>
+              <w:t>-</w:t>
+            </w:r>
+            <w:bookmarkStart w:id="0" w:name="_GoBack"/>
+            <w:bookmarkEnd w:id="0"/>
+          </w:p>
+        </w:tc>
+        <w:tc>
+          <w:tcPr>
+            <w:tcW w:w="1803" w:type="dxa"/>
+          </w:tcPr>
+          <w:p>
+            <w:pPr>
+              <w:cnfStyle w:val="000000000000" w:firstRow="0" w:lastRow="0" w:firstColumn="0" w:lastColumn="0" w:oddVBand="0" w:evenVBand="0" w:oddHBand="0" w:evenHBand="0" w:firstRowFirstColumn="0" w:firstRowLastColumn="0" w:lastRowFirstColumn="0" w:lastRowLastColumn="0"/>
+            </w:pPr>
+          </w:p>
+        </w:tc>
+        <w:tc>
+          <w:tcPr>
+            <w:tcW w:w="1804" w:type="dxa"/>
+          </w:tcPr>
+          <w:p>
+            <w:pPr>
+              <w:cnfStyle w:val="000000000000" w:firstRow="0" w:lastRow="0" w:firstColumn="0" w:lastColumn="0" w:oddVBand="0" w:evenVBand="0" w:oddHBand="0" w:evenHBand="0" w:firstRowFirstColumn="0" w:firstRowLastColumn="0" w:lastRowFirstColumn="0" w:lastRowLastColumn="0"/>
+            </w:pPr>
+          </w:p>
+        </w:tc>
+      </w:tr>
+      <w:tr>
+        <w:tc>
+          <w:tcPr>
+            <w:cnfStyle w:val="001000000000" w:firstRow="0" w:lastRow="0" w:firstColumn="1" w:lastColumn="0" w:oddVBand="0" w:evenVBand="0" w:oddHBand="0" w:evenHBand="0" w:firstRowFirstColumn="0" w:firstRowLastColumn="0" w:lastRowFirstColumn="0" w:lastRowLastColumn="0"/>
+            <w:tcW w:w="1803" w:type="dxa"/>
+          </w:tcPr>
+          <w:p/>
+        </w:tc>
+        <w:tc>
+          <w:tcPr>
+            <w:tcW w:w="1803" w:type="dxa"/>
+          </w:tcPr>
+          <w:p>
+            <w:pPr>
+              <w:cnfStyle w:val="000000000000" w:firstRow="0" w:lastRow="0" w:firstColumn="0" w:lastColumn="0" w:oddVBand="0" w:evenVBand="0" w:oddHBand="0" w:evenHBand="0" w:firstRowFirstColumn="0" w:firstRowLastColumn="0" w:lastRowFirstColumn="0" w:lastRowLastColumn="0"/>
+            </w:pPr>
+          </w:p>
+        </w:tc>
+        <w:tc>
+          <w:tcPr>
+            <w:tcW w:w="1803" w:type="dxa"/>
+          </w:tcPr>
+          <w:p>
+            <w:pPr>
+              <w:cnfStyle w:val="000000000000" w:firstRow="0" w:lastRow="0" w:firstColumn="0" w:lastColumn="0" w:oddVBand="0" w:evenVBand="0" w:oddHBand="0" w:evenHBand="0" w:firstRowFirstColumn="0" w:firstRowLastColumn="0" w:lastRowFirstColumn="0" w:lastRowLastColumn="0"/>
+            </w:pPr>
+          </w:p>
+        </w:tc>
+        <w:tc>
+          <w:tcPr>
+            <w:tcW w:w="1803" w:type="dxa"/>
+          </w:tcPr>
+          <w:p>
+            <w:pPr>
+              <w:cnfStyle w:val="000000000000" w:firstRow="0" w:lastRow="0" w:firstColumn="0" w:lastColumn="0" w:oddVBand="0" w:evenVBand="0" w:oddHBand="0" w:evenHBand="0" w:firstRowFirstColumn="0" w:firstRowLastColumn="0" w:lastRowFirstColumn="0" w:lastRowLastColumn="0"/>
+            </w:pPr>
+          </w:p>
+        </w:tc>
+        <w:tc>
+          <w:tcPr>
+            <w:tcW w:w="1804" w:type="dxa"/>
+          </w:tcPr>
+          <w:p>
+            <w:pPr>
+              <w:cnfStyle w:val="000000000000" w:firstRow="0" w:lastRow="0" w:firstColumn="0" w:lastColumn="0" w:oddVBand="0" w:evenVBand="0" w:oddHBand="0" w:evenHBand="0" w:firstRowFirstColumn="0" w:firstRowLastColumn="0" w:lastRowFirstColumn="0" w:lastRowLastColumn="0"/>
+            </w:pPr>
+          </w:p>
+        </w:tc>
+      </w:tr>
+      <w:tr>
+        <w:tc>
+          <w:tcPr>
+            <w:cnfStyle w:val="001000000000" w:firstRow="0" w:lastRow="0" w:firstColumn="1" w:lastColumn="0" w:oddVBand="0" w:evenVBand="0" w:oddHBand="0" w:evenHBand="0" w:firstRowFirstColumn="0" w:firstRowLastColumn="0" w:lastRowFirstColumn="0" w:lastRowLastColumn="0"/>
+            <w:tcW w:w="1803" w:type="dxa"/>
+          </w:tcPr>
+          <w:p/>
+        </w:tc>
+        <w:tc>
+          <w:tcPr>
+            <w:tcW w:w="1803" w:type="dxa"/>
+          </w:tcPr>
+          <w:p>
+            <w:pPr>
+              <w:cnfStyle w:val="000000000000" w:firstRow="0" w:lastRow="0" w:firstColumn="0" w:lastColumn="0" w:oddVBand="0" w:evenVBand="0" w:oddHBand="0" w:evenHBand="0" w:firstRowFirstColumn="0" w:firstRowLastColumn="0" w:lastRowFirstColumn="0" w:lastRowLastColumn="0"/>
+            </w:pPr>
+          </w:p>
+        </w:tc>
+        <w:tc>
+          <w:tcPr>
+            <w:tcW w:w="1803" w:type="dxa"/>
+          </w:tcPr>
+          <w:p>
+            <w:pPr>
+              <w:cnfStyle w:val="000000000000" w:firstRow="0" w:lastRow="0" w:firstColumn="0" w:lastColumn="0" w:oddVBand="0" w:evenVBand="0" w:oddHBand="0" w:evenHBand="0" w:firstRowFirstColumn="0" w:firstRowLastColumn="0" w:lastRowFirstColumn="0" w:lastRowLastColumn="0"/>
+            </w:pPr>
+          </w:p>
+        </w:tc>
+        <w:tc>
+          <w:tcPr>
+            <w:tcW w:w="1803" w:type="dxa"/>
+          </w:tcPr>
+          <w:p>
+            <w:pPr>
+              <w:cnfStyle w:val="000000000000" w:firstRow="0" w:lastRow="0" w:firstColumn="0" w:lastColumn="0" w:oddVBand="0" w:evenVBand="0" w:oddHBand="0" w:evenHBand="0" w:firstRowFirstColumn="0" w:firstRowLastColumn="0" w:lastRowFirstColumn="0" w:lastRowLastColumn="0"/>
+            </w:pPr>
+          </w:p>
+        </w:tc>
+        <w:tc>
+          <w:tcPr>
+            <w:tcW w:w="1804" w:type="dxa"/>
+          </w:tcPr>
+          <w:p>
+            <w:pPr>
+              <w:cnfStyle w:val="000000000000" w:firstRow="0" w:lastRow="0" w:firstColumn="0" w:lastColumn="0" w:oddVBand="0" w:evenVBand="0" w:oddHBand="0" w:evenHBand="0" w:firstRowFirstColumn="0" w:firstRowLastColumn="0" w:lastRowFirstColumn="0" w:lastRowLastColumn="0"/>
+            </w:pPr>
+          </w:p>
+        </w:tc>
+      </w:tr>
+      <w:tr>
+        <w:tc>
+          <w:tcPr>
+            <w:cnfStyle w:val="001000000000" w:firstRow="0" w:lastRow="0" w:firstColumn="1" w:lastColumn="0" w:oddVBand="0" w:evenVBand="0" w:oddHBand="0" w:evenHBand="0" w:firstRowFirstColumn="0" w:firstRowLastColumn="0" w:lastRowFirstColumn="0" w:lastRowLastColumn="0"/>
+            <w:tcW w:w="1803" w:type="dxa"/>
+          </w:tcPr>
+          <w:p/>
+        </w:tc>
+        <w:tc>
+          <w:tcPr>
+            <w:tcW w:w="1803" w:type="dxa"/>
+          </w:tcPr>
+          <w:p>
+            <w:pPr>
+              <w:cnfStyle w:val="000000000000" w:firstRow="0" w:lastRow="0" w:firstColumn="0" w:lastColumn="0" w:oddVBand="0" w:evenVBand="0" w:oddHBand="0" w:evenHBand="0" w:firstRowFirstColumn="0" w:firstRowLastColumn="0" w:lastRowFirstColumn="0" w:lastRowLastColumn="0"/>
+            </w:pPr>
+          </w:p>
+        </w:tc>
+        <w:tc>
+          <w:tcPr>
+            <w:tcW w:w="1803" w:type="dxa"/>
+          </w:tcPr>
+          <w:p>
+            <w:pPr>
+              <w:cnfStyle w:val="000000000000" w:firstRow="0" w:lastRow="0" w:firstColumn="0" w:lastColumn="0" w:oddVBand="0" w:evenVBand="0" w:oddHBand="0" w:evenHBand="0" w:firstRowFirstColumn="0" w:firstRowLastColumn="0" w:lastRowFirstColumn="0" w:lastRowLastColumn="0"/>
+            </w:pPr>
+          </w:p>
+        </w:tc>
+        <w:tc>
+          <w:tcPr>
+            <w:tcW w:w="1803" w:type="dxa"/>
+          </w:tcPr>
+          <w:p>
+            <w:pPr>
+              <w:cnfStyle w:val="000000000000" w:firstRow="0" w:lastRow="0" w:firstColumn="0" w:lastColumn="0" w:oddVBand="0" w:evenVBand="0" w:oddHBand="0" w:evenHBand="0" w:firstRowFirstColumn="0" w:firstRowLastColumn="0" w:lastRowFirstColumn="0" w:lastRowLastColumn="0"/>
+            </w:pPr>
+          </w:p>
+        </w:tc>
+        <w:tc>
+          <w:tcPr>
+            <w:tcW w:w="1804" w:type="dxa"/>
+          </w:tcPr>
+          <w:p>
+            <w:pPr>
+              <w:cnfStyle w:val="000000000000" w:firstRow="0" w:lastRow="0" w:firstColumn="0" w:lastColumn="0" w:oddVBand="0" w:evenVBand="0" w:oddHBand="0" w:evenHBand="0" w:firstRowFirstColumn="0" w:firstRowLastColumn="0" w:lastRowFirstColumn="0" w:lastRowLastColumn="0"/>
+            </w:pPr>
+          </w:p>
+        </w:tc>
+      </w:tr>
+    </w:tbl>
+    <w:p>
+      <w:pPr>
+        <w:pStyle w:val="Heading1"/>
+        <w:rPr>
+          <w:rStyle w:val="SubtleEmphasis"/>
+          <w:i w:val="0"/>
+          <w:iCs w:val="0"/>
+          <w:color w:val="2E74B5" w:themeColor="accent1" w:themeShade="BF"/>
+        </w:rPr>
+      </w:pPr>
+      <w:r>
+        <w:rPr>
+          <w:rStyle w:val="SubtleEmphasis"/>
+          <w:i w:val="0"/>
+          <w:iCs w:val="0"/>
+          <w:color w:val="2E74B5" w:themeColor="accent1" w:themeShade="BF"/>
+        </w:rPr>
+        <w:t>Messages</w:t>
+      </w:r>
+    </w:p>
+    <w:tbl>
+      <w:tblPr>
+        <w:tblStyle w:val="GridTable1Light-Accent1"/>
+        <w:tblW w:w="0" w:type="auto"/>
+        <w:tblLook w:val="04A0" w:firstRow="1" w:lastRow="0" w:firstColumn="1" w:lastColumn="0" w:noHBand="0" w:noVBand="1"/>
+      </w:tblPr>
+      <w:tblGrid>
+        <w:gridCol w:w="1803"/>
+        <w:gridCol w:w="1803"/>
+        <w:gridCol w:w="1803"/>
+        <w:gridCol w:w="1803"/>
+        <w:gridCol w:w="1804"/>
+      </w:tblGrid>
+      <w:tr>
+        <w:trPr>
+          <w:cnfStyle w:val="100000000000" w:firstRow="1" w:lastRow="0" w:firstColumn="0" w:lastColumn="0" w:oddVBand="0" w:evenVBand="0" w:oddHBand="0" w:evenHBand="0" w:firstRowFirstColumn="0" w:firstRowLastColumn="0" w:lastRowFirstColumn="0" w:lastRowLastColumn="0"/>
+        </w:trPr>
+        <w:tc>
+          <w:tcPr>
+            <w:cnfStyle w:val="001000000000" w:firstRow="0" w:lastRow="0" w:firstColumn="1" w:lastColumn="0" w:oddVBand="0" w:evenVBand="0" w:oddHBand="0" w:evenHBand="0" w:firstRowFirstColumn="0" w:firstRowLastColumn="0" w:lastRowFirstColumn="0" w:lastRowLastColumn="0"/>
+            <w:tcW w:w="1803" w:type="dxa"/>
+          </w:tcPr>
+          <w:p>
+            <w:r>
+              <w:t>Field</w:t>
+            </w:r>
+          </w:p>
+        </w:tc>
+        <w:tc>
+          <w:tcPr>
+            <w:tcW w:w="1803" w:type="dxa"/>
+          </w:tcPr>
+          <w:p>
+            <w:pPr>
+              <w:cnfStyle w:val="100000000000" w:firstRow="1" w:lastRow="0" w:firstColumn="0" w:lastColumn="0" w:oddVBand="0" w:evenVBand="0" w:oddHBand="0" w:evenHBand="0" w:firstRowFirstColumn="0" w:firstRowLastColumn="0" w:lastRowFirstColumn="0" w:lastRowLastColumn="0"/>
+            </w:pPr>
+            <w:proofErr w:type="spellStart"/>
+            <w:r>
+              <w:t>DataType</w:t>
+            </w:r>
+            <w:proofErr w:type="spellEnd"/>
+          </w:p>
+        </w:tc>
+        <w:tc>
+          <w:tcPr>
+            <w:tcW w:w="1803" w:type="dxa"/>
+          </w:tcPr>
+          <w:p>
+            <w:pPr>
+              <w:cnfStyle w:val="100000000000" w:firstRow="1" w:lastRow="0" w:firstColumn="0" w:lastColumn="0" w:oddVBand="0" w:evenVBand="0" w:oddHBand="0" w:evenHBand="0" w:firstRowFirstColumn="0" w:firstRowLastColumn="0" w:lastRowFirstColumn="0" w:lastRowLastColumn="0"/>
+            </w:pPr>
+            <w:r>
+              <w:t>Length</w:t>
+            </w:r>
+          </w:p>
+        </w:tc>
+        <w:tc>
+          <w:tcPr>
+            <w:tcW w:w="1803" w:type="dxa"/>
+          </w:tcPr>
+          <w:p>
+            <w:pPr>
+              <w:cnfStyle w:val="100000000000" w:firstRow="1" w:lastRow="0" w:firstColumn="0" w:lastColumn="0" w:oddVBand="0" w:evenVBand="0" w:oddHBand="0" w:evenHBand="0" w:firstRowFirstColumn="0" w:firstRowLastColumn="0" w:lastRowFirstColumn="0" w:lastRowLastColumn="0"/>
+            </w:pPr>
+            <w:r>
+              <w:t>Parent</w:t>
+            </w:r>
+          </w:p>
+        </w:tc>
+        <w:tc>
+          <w:tcPr>
+            <w:tcW w:w="1804" w:type="dxa"/>
+          </w:tcPr>
+          <w:p>
+            <w:pPr>
+              <w:cnfStyle w:val="100000000000" w:firstRow="1" w:lastRow="0" w:firstColumn="0" w:lastColumn="0" w:oddVBand="0" w:evenVBand="0" w:oddHBand="0" w:evenHBand="0" w:firstRowFirstColumn="0" w:firstRowLastColumn="0" w:lastRowFirstColumn="0" w:lastRowLastColumn="0"/>
+            </w:pPr>
+            <w:r>
+              <w:t>Notes</w:t>
+            </w:r>
+          </w:p>
+        </w:tc>
+      </w:tr>
+      <w:tr>
+        <w:tc>
+          <w:tcPr>
+            <w:cnfStyle w:val="001000000000" w:firstRow="0" w:lastRow="0" w:firstColumn="1" w:lastColumn="0" w:oddVBand="0" w:evenVBand="0" w:oddHBand="0" w:evenHBand="0" w:firstRowFirstColumn="0" w:firstRowLastColumn="0" w:lastRowFirstColumn="0" w:lastRowLastColumn="0"/>
+            <w:tcW w:w="1803" w:type="dxa"/>
+          </w:tcPr>
+          <w:p>
+            <w:proofErr w:type="spellStart"/>
+            <w:r>
+              <w:t>message_id</w:t>
+            </w:r>
+            <w:proofErr w:type="spellEnd"/>
+          </w:p>
+        </w:tc>
+        <w:tc>
+          <w:tcPr>
+            <w:tcW w:w="1803" w:type="dxa"/>
+          </w:tcPr>
+          <w:p>
+            <w:pPr>
+              <w:cnfStyle w:val="000000000000" w:firstRow="0" w:lastRow="0" w:firstColumn="0" w:lastColumn="0" w:oddVBand="0" w:evenVBand="0" w:oddHBand="0" w:evenHBand="0" w:firstRowFirstColumn="0" w:firstRowLastColumn="0" w:lastRowFirstColumn="0" w:lastRowLastColumn="0"/>
+            </w:pPr>
+          </w:p>
+        </w:tc>
+        <w:tc>
+          <w:tcPr>
+            <w:tcW w:w="1803" w:type="dxa"/>
+          </w:tcPr>
+          <w:p>
+            <w:pPr>
+              <w:cnfStyle w:val="000000000000" w:firstRow="0" w:lastRow="0" w:firstColumn="0" w:lastColumn="0" w:oddVBand="0" w:evenVBand="0" w:oddHBand="0" w:evenHBand="0" w:firstRowFirstColumn="0" w:firstRowLastColumn="0" w:lastRowFirstColumn="0" w:lastRowLastColumn="0"/>
+            </w:pPr>
+          </w:p>
+        </w:tc>
+        <w:tc>
+          <w:tcPr>
+            <w:tcW w:w="1803" w:type="dxa"/>
+          </w:tcPr>
+          <w:p>
+            <w:pPr>
+              <w:cnfStyle w:val="000000000000" w:firstRow="0" w:lastRow="0" w:firstColumn="0" w:lastColumn="0" w:oddVBand="0" w:evenVBand="0" w:oddHBand="0" w:evenHBand="0" w:firstRowFirstColumn="0" w:firstRowLastColumn="0" w:lastRowFirstColumn="0" w:lastRowLastColumn="0"/>
+            </w:pPr>
+          </w:p>
+        </w:tc>
+        <w:tc>
+          <w:tcPr>
+            <w:tcW w:w="1804" w:type="dxa"/>
+          </w:tcPr>
+          <w:p>
+            <w:pPr>
+              <w:cnfStyle w:val="000000000000" w:firstRow="0" w:lastRow="0" w:firstColumn="0" w:lastColumn="0" w:oddVBand="0" w:evenVBand="0" w:oddHBand="0" w:evenHBand="0" w:firstRowFirstColumn="0" w:firstRowLastColumn="0" w:lastRowFirstColumn="0" w:lastRowLastColumn="0"/>
+            </w:pPr>
+          </w:p>
+        </w:tc>
+      </w:tr>
+      <w:tr>
+        <w:tc>
+          <w:tcPr>
+            <w:cnfStyle w:val="001000000000" w:firstRow="0" w:lastRow="0" w:firstColumn="1" w:lastColumn="0" w:oddVBand="0" w:evenVBand="0" w:oddHBand="0" w:evenHBand="0" w:firstRowFirstColumn="0" w:firstRowLastColumn="0" w:lastRowFirstColumn="0" w:lastRowLastColumn="0"/>
+            <w:tcW w:w="1803" w:type="dxa"/>
+          </w:tcPr>
+          <w:p>
+            <w:proofErr w:type="spellStart"/>
+            <w:r>
+              <w:t>sent_time</w:t>
+            </w:r>
+            <w:proofErr w:type="spellEnd"/>
+          </w:p>
+        </w:tc>
+        <w:tc>
+          <w:tcPr>
+            <w:tcW w:w="1803" w:type="dxa"/>
+          </w:tcPr>
+          <w:p>
+            <w:pPr>
+              <w:cnfStyle w:val="000000000000" w:firstRow="0" w:lastRow="0" w:firstColumn="0" w:lastColumn="0" w:oddVBand="0" w:evenVBand="0" w:oddHBand="0" w:evenHBand="0" w:firstRowFirstColumn="0" w:firstRowLastColumn="0" w:lastRowFirstColumn="0" w:lastRowLastColumn="0"/>
+            </w:pPr>
+          </w:p>
+        </w:tc>
+        <w:tc>
+          <w:tcPr>
+            <w:tcW w:w="1803" w:type="dxa"/>
+          </w:tcPr>
+          <w:p>
+            <w:pPr>
+              <w:cnfStyle w:val="000000000000" w:firstRow="0" w:lastRow="0" w:firstColumn="0" w:lastColumn="0" w:oddVBand="0" w:evenVBand="0" w:oddHBand="0" w:evenHBand="0" w:firstRowFirstColumn="0" w:firstRowLastColumn="0" w:lastRowFirstColumn="0" w:lastRowLastColumn="0"/>
+            </w:pPr>
+          </w:p>
+        </w:tc>
+        <w:tc>
+          <w:tcPr>
+            <w:tcW w:w="1803" w:type="dxa"/>
+          </w:tcPr>
+          <w:p>
+            <w:pPr>
+              <w:cnfStyle w:val="000000000000" w:firstRow="0" w:lastRow="0" w:firstColumn="0" w:lastColumn="0" w:oddVBand="0" w:evenVBand="0" w:oddHBand="0" w:evenHBand="0" w:firstRowFirstColumn="0" w:firstRowLastColumn="0" w:lastRowFirstColumn="0" w:lastRowLastColumn="0"/>
+            </w:pPr>
+          </w:p>
+        </w:tc>
+        <w:tc>
+          <w:tcPr>
+            <w:tcW w:w="1804" w:type="dxa"/>
+          </w:tcPr>
+          <w:p>
+            <w:pPr>
+              <w:cnfStyle w:val="000000000000" w:firstRow="0" w:lastRow="0" w:firstColumn="0" w:lastColumn="0" w:oddVBand="0" w:evenVBand="0" w:oddHBand="0" w:evenHBand="0" w:firstRowFirstColumn="0" w:firstRowLastColumn="0" w:lastRowFirstColumn="0" w:lastRowLastColumn="0"/>
+            </w:pPr>
+            <w:r>
+              <w:t>What time the message was sent locally?</w:t>
+            </w:r>
+          </w:p>
+        </w:tc>
+      </w:tr>
+      <w:tr>
+        <w:tc>
+          <w:tcPr>
+            <w:cnfStyle w:val="001000000000" w:firstRow="0" w:lastRow="0" w:firstColumn="1" w:lastColumn="0" w:oddVBand="0" w:evenVBand="0" w:oddHBand="0" w:evenHBand="0" w:firstRowFirstColumn="0" w:firstRowLastColumn="0" w:lastRowFirstColumn="0" w:lastRowLastColumn="0"/>
+            <w:tcW w:w="1803" w:type="dxa"/>
+          </w:tcPr>
+          <w:p>
+            <w:proofErr w:type="spellStart"/>
+            <w:r>
+              <w:t>received_time</w:t>
+            </w:r>
+            <w:proofErr w:type="spellEnd"/>
+          </w:p>
+        </w:tc>
+        <w:tc>
+          <w:tcPr>
+            <w:tcW w:w="1803" w:type="dxa"/>
+          </w:tcPr>
+          <w:p>
+            <w:pPr>
+              <w:cnfStyle w:val="000000000000" w:firstRow="0" w:lastRow="0" w:firstColumn="0" w:lastColumn="0" w:oddVBand="0" w:evenVBand="0" w:oddHBand="0" w:evenHBand="0" w:firstRowFirstColumn="0" w:firstRowLastColumn="0" w:lastRowFirstColumn="0" w:lastRowLastColumn="0"/>
+            </w:pPr>
+          </w:p>
+        </w:tc>
+        <w:tc>
+          <w:tcPr>
+            <w:tcW w:w="1803" w:type="dxa"/>
+          </w:tcPr>
+          <w:p>
+            <w:pPr>
+              <w:cnfStyle w:val="000000000000" w:firstRow="0" w:lastRow="0" w:firstColumn="0" w:lastColumn="0" w:oddVBand="0" w:evenVBand="0" w:oddHBand="0" w:evenHBand="0" w:firstRowFirstColumn="0" w:firstRowLastColumn="0" w:lastRowFirstColumn="0" w:lastRowLastColumn="0"/>
+            </w:pPr>
+          </w:p>
+        </w:tc>
+        <w:tc>
+          <w:tcPr>
+            <w:tcW w:w="1803" w:type="dxa"/>
+          </w:tcPr>
+          <w:p>
+            <w:pPr>
+              <w:cnfStyle w:val="000000000000" w:firstRow="0" w:lastRow="0" w:firstColumn="0" w:lastColumn="0" w:oddVBand="0" w:evenVBand="0" w:oddHBand="0" w:evenHBand="0" w:firstRowFirstColumn="0" w:firstRowLastColumn="0" w:lastRowFirstColumn="0" w:lastRowLastColumn="0"/>
+            </w:pPr>
+          </w:p>
+        </w:tc>
+        <w:tc>
+          <w:tcPr>
+            <w:tcW w:w="1804" w:type="dxa"/>
+          </w:tcPr>
+          <w:p>
+            <w:pPr>
+              <w:cnfStyle w:val="000000000000" w:firstRow="0" w:lastRow="0" w:firstColumn="0" w:lastColumn="0" w:oddVBand="0" w:evenVBand="0" w:oddHBand="0" w:evenHBand="0" w:firstRowFirstColumn="0" w:firstRowLastColumn="0" w:lastRowFirstColumn="0" w:lastRowLastColumn="0"/>
+            </w:pPr>
+            <w:r>
+              <w:t>What time the server received the message?</w:t>
+            </w:r>
+          </w:p>
+        </w:tc>
+      </w:tr>
+      <w:tr>
+        <w:tc>
+          <w:tcPr>
+            <w:cnfStyle w:val="001000000000" w:firstRow="0" w:lastRow="0" w:firstColumn="1" w:lastColumn="0" w:oddVBand="0" w:evenVBand="0" w:oddHBand="0" w:evenHBand="0" w:firstRowFirstColumn="0" w:firstRowLastColumn="0" w:lastRowFirstColumn="0" w:lastRowLastColumn="0"/>
+            <w:tcW w:w="1803" w:type="dxa"/>
+          </w:tcPr>
+          <w:p/>
+        </w:tc>
+        <w:tc>
+          <w:tcPr>
+            <w:tcW w:w="1803" w:type="dxa"/>
+          </w:tcPr>
+          <w:p>
+            <w:pPr>
+              <w:cnfStyle w:val="000000000000" w:firstRow="0" w:lastRow="0" w:firstColumn="0" w:lastColumn="0" w:oddVBand="0" w:evenVBand="0" w:oddHBand="0" w:evenHBand="0" w:firstRowFirstColumn="0" w:firstRowLastColumn="0" w:lastRowFirstColumn="0" w:lastRowLastColumn="0"/>
+            </w:pPr>
+          </w:p>
+        </w:tc>
+        <w:tc>
+          <w:tcPr>
+            <w:tcW w:w="1803" w:type="dxa"/>
+          </w:tcPr>
+          <w:p>
+            <w:pPr>
+              <w:cnfStyle w:val="000000000000" w:firstRow="0" w:lastRow="0" w:firstColumn="0" w:lastColumn="0" w:oddVBand="0" w:evenVBand="0" w:oddHBand="0" w:evenHBand="0" w:firstRowFirstColumn="0" w:firstRowLastColumn="0" w:lastRowFirstColumn="0" w:lastRowLastColumn="0"/>
+            </w:pPr>
+          </w:p>
+        </w:tc>
+        <w:tc>
+          <w:tcPr>
+            <w:tcW w:w="1803" w:type="dxa"/>
+          </w:tcPr>
+          <w:p>
+            <w:pPr>
+              <w:cnfStyle w:val="000000000000" w:firstRow="0" w:lastRow="0" w:firstColumn="0" w:lastColumn="0" w:oddVBand="0" w:evenVBand="0" w:oddHBand="0" w:evenHBand="0" w:firstRowFirstColumn="0" w:firstRowLastColumn="0" w:lastRowFirstColumn="0" w:lastRowLastColumn="0"/>
+            </w:pPr>
+          </w:p>
+        </w:tc>
+        <w:tc>
+          <w:tcPr>
+            <w:tcW w:w="1804" w:type="dxa"/>
+          </w:tcPr>
+          <w:p>
+            <w:pPr>
+              <w:cnfStyle w:val="000000000000" w:firstRow="0" w:lastRow="0" w:firstColumn="0" w:lastColumn="0" w:oddVBand="0" w:evenVBand="0" w:oddHBand="0" w:evenHBand="0" w:firstRowFirstColumn="0" w:firstRowLastColumn="0" w:lastRowFirstColumn="0" w:lastRowLastColumn="0"/>
+            </w:pPr>
+          </w:p>
+        </w:tc>
+      </w:tr>
+      <w:tr>
+        <w:tc>
+          <w:tcPr>
+            <w:cnfStyle w:val="001000000000" w:firstRow="0" w:lastRow="0" w:firstColumn="1" w:lastColumn="0" w:oddVBand="0" w:evenVBand="0" w:oddHBand="0" w:evenHBand="0" w:firstRowFirstColumn="0" w:firstRowLastColumn="0" w:lastRowFirstColumn="0" w:lastRowLastColumn="0"/>
+            <w:tcW w:w="1803" w:type="dxa"/>
+          </w:tcPr>
+          <w:p/>
+        </w:tc>
+        <w:tc>
+          <w:tcPr>
+            <w:tcW w:w="1803" w:type="dxa"/>
+          </w:tcPr>
+          <w:p>
+            <w:pPr>
+              <w:cnfStyle w:val="000000000000" w:firstRow="0" w:lastRow="0" w:firstColumn="0" w:lastColumn="0" w:oddVBand="0" w:evenVBand="0" w:oddHBand="0" w:evenHBand="0" w:firstRowFirstColumn="0" w:firstRowLastColumn="0" w:lastRowFirstColumn="0" w:lastRowLastColumn="0"/>
+            </w:pPr>
+          </w:p>
+        </w:tc>
+        <w:tc>
+          <w:tcPr>
+            <w:tcW w:w="1803" w:type="dxa"/>
+          </w:tcPr>
+          <w:p>
+            <w:pPr>
+              <w:cnfStyle w:val="000000000000" w:firstRow="0" w:lastRow="0" w:firstColumn="0" w:lastColumn="0" w:oddVBand="0" w:evenVBand="0" w:oddHBand="0" w:evenHBand="0" w:firstRowFirstColumn="0" w:firstRowLastColumn="0" w:lastRowFirstColumn="0" w:lastRowLastColumn="0"/>
+            </w:pPr>
+          </w:p>
+        </w:tc>
+        <w:tc>
+          <w:tcPr>
+            <w:tcW w:w="1803" w:type="dxa"/>
+          </w:tcPr>
+          <w:p>
+            <w:pPr>
+              <w:cnfStyle w:val="000000000000" w:firstRow="0" w:lastRow="0" w:firstColumn="0" w:lastColumn="0" w:oddVBand="0" w:evenVBand="0" w:oddHBand="0" w:evenHBand="0" w:firstRowFirstColumn="0" w:firstRowLastColumn="0" w:lastRowFirstColumn="0" w:lastRowLastColumn="0"/>
+            </w:pPr>
+          </w:p>
+        </w:tc>
+        <w:tc>
+          <w:tcPr>
+            <w:tcW w:w="1804" w:type="dxa"/>
+          </w:tcPr>
+          <w:p>
+            <w:pPr>
+              <w:cnfStyle w:val="000000000000" w:firstRow="0" w:lastRow="0" w:firstColumn="0" w:lastColumn="0" w:oddVBand="0" w:evenVBand="0" w:oddHBand="0" w:evenHBand="0" w:firstRowFirstColumn="0" w:firstRowLastColumn="0" w:lastRowFirstColumn="0" w:lastRowLastColumn="0"/>
+            </w:pPr>
+          </w:p>
+        </w:tc>
+      </w:tr>
+      <w:tr>
+        <w:tc>
+          <w:tcPr>
+            <w:cnfStyle w:val="001000000000" w:firstRow="0" w:lastRow="0" w:firstColumn="1" w:lastColumn="0" w:oddVBand="0" w:evenVBand="0" w:oddHBand="0" w:evenHBand="0" w:firstRowFirstColumn="0" w:firstRowLastColumn="0" w:lastRowFirstColumn="0" w:lastRowLastColumn="0"/>
+            <w:tcW w:w="1803" w:type="dxa"/>
+          </w:tcPr>
+          <w:p/>
+        </w:tc>
+        <w:tc>
+          <w:tcPr>
+            <w:tcW w:w="1803" w:type="dxa"/>
+          </w:tcPr>
+          <w:p>
+            <w:pPr>
+              <w:cnfStyle w:val="000000000000" w:firstRow="0" w:lastRow="0" w:firstColumn="0" w:lastColumn="0" w:oddVBand="0" w:evenVBand="0" w:oddHBand="0" w:evenHBand="0" w:firstRowFirstColumn="0" w:firstRowLastColumn="0" w:lastRowFirstColumn="0" w:lastRowLastColumn="0"/>
+            </w:pPr>
+          </w:p>
+        </w:tc>
+        <w:tc>
+          <w:tcPr>
+            <w:tcW w:w="1803" w:type="dxa"/>
+          </w:tcPr>
+          <w:p>
+            <w:pPr>
+              <w:cnfStyle w:val="000000000000" w:firstRow="0" w:lastRow="0" w:firstColumn="0" w:lastColumn="0" w:oddVBand="0" w:evenVBand="0" w:oddHBand="0" w:evenHBand="0" w:firstRowFirstColumn="0" w:firstRowLastColumn="0" w:lastRowFirstColumn="0" w:lastRowLastColumn="0"/>
+            </w:pPr>
+          </w:p>
+        </w:tc>
+        <w:tc>
+          <w:tcPr>
+            <w:tcW w:w="1803" w:type="dxa"/>
+          </w:tcPr>
+          <w:p>
+            <w:pPr>
+              <w:cnfStyle w:val="000000000000" w:firstRow="0" w:lastRow="0" w:firstColumn="0" w:lastColumn="0" w:oddVBand="0" w:evenVBand="0" w:oddHBand="0" w:evenHBand="0" w:firstRowFirstColumn="0" w:firstRowLastColumn="0" w:lastRowFirstColumn="0" w:lastRowLastColumn="0"/>
+            </w:pPr>
+          </w:p>
+        </w:tc>
+        <w:tc>
+          <w:tcPr>
+            <w:tcW w:w="1804" w:type="dxa"/>
+          </w:tcPr>
+          <w:p>
+            <w:pPr>
+              <w:cnfStyle w:val="000000000000" w:firstRow="0" w:lastRow="0" w:firstColumn="0" w:lastColumn="0" w:oddVBand="0" w:evenVBand="0" w:oddHBand="0" w:evenHBand="0" w:firstRowFirstColumn="0" w:firstRowLastColumn="0" w:lastRowFirstColumn="0" w:lastRowLastColumn="0"/>
+            </w:pPr>
+          </w:p>
+        </w:tc>
+      </w:tr>
+    </w:tbl>
+    <w:p/>
+    <w:p>
+      <w:pPr>
+        <w:pStyle w:val="Heading1"/>
+      </w:pPr>
+      <w:proofErr w:type="spellStart"/>
+      <w:r>
+        <w:t>user_type</w:t>
+      </w:r>
+      <w:proofErr w:type="spellEnd"/>
+    </w:p>
+    <w:tbl>
+      <w:tblPr>
+        <w:tblStyle w:val="GridTable1Light-Accent1"/>
+        <w:tblW w:w="0" w:type="auto"/>
+        <w:tblLook w:val="04A0" w:firstRow="1" w:lastRow="0" w:firstColumn="1" w:lastColumn="0" w:noHBand="0" w:noVBand="1"/>
+      </w:tblPr>
+      <w:tblGrid>
+        <w:gridCol w:w="1803"/>
+        <w:gridCol w:w="1803"/>
+        <w:gridCol w:w="1803"/>
+        <w:gridCol w:w="1803"/>
+        <w:gridCol w:w="1804"/>
+      </w:tblGrid>
+      <w:tr>
+        <w:trPr>
+          <w:cnfStyle w:val="100000000000" w:firstRow="1" w:lastRow="0" w:firstColumn="0" w:lastColumn="0" w:oddVBand="0" w:evenVBand="0" w:oddHBand="0" w:evenHBand="0" w:firstRowFirstColumn="0" w:firstRowLastColumn="0" w:lastRowFirstColumn="0" w:lastRowLastColumn="0"/>
+        </w:trPr>
+        <w:tc>
+          <w:tcPr>
+            <w:cnfStyle w:val="001000000000" w:firstRow="0" w:lastRow="0" w:firstColumn="1" w:lastColumn="0" w:oddVBand="0" w:evenVBand="0" w:oddHBand="0" w:evenHBand="0" w:firstRowFirstColumn="0" w:firstRowLastColumn="0" w:lastRowFirstColumn="0" w:lastRowLastColumn="0"/>
+            <w:tcW w:w="1803" w:type="dxa"/>
+          </w:tcPr>
+          <w:p>
+            <w:r>
+              <w:t>Field</w:t>
+            </w:r>
+          </w:p>
+        </w:tc>
+        <w:tc>
+          <w:tcPr>
+            <w:tcW w:w="1803" w:type="dxa"/>
+          </w:tcPr>
+          <w:p>
+            <w:pPr>
+              <w:cnfStyle w:val="100000000000" w:firstRow="1" w:lastRow="0" w:firstColumn="0" w:lastColumn="0" w:oddVBand="0" w:evenVBand="0" w:oddHBand="0" w:evenHBand="0" w:firstRowFirstColumn="0" w:firstRowLastColumn="0" w:lastRowFirstColumn="0" w:lastRowLastColumn="0"/>
+            </w:pPr>
+            <w:proofErr w:type="spellStart"/>
+            <w:r>
+              <w:t>DataType</w:t>
+            </w:r>
+            <w:proofErr w:type="spellEnd"/>
+          </w:p>
+        </w:tc>
+        <w:tc>
+          <w:tcPr>
+            <w:tcW w:w="1803" w:type="dxa"/>
+          </w:tcPr>
+          <w:p>
+            <w:pPr>
+              <w:cnfStyle w:val="100000000000" w:firstRow="1" w:lastRow="0" w:firstColumn="0" w:lastColumn="0" w:oddVBand="0" w:evenVBand="0" w:oddHBand="0" w:evenHBand="0" w:firstRowFirstColumn="0" w:firstRowLastColumn="0" w:lastRowFirstColumn="0" w:lastRowLastColumn="0"/>
+            </w:pPr>
+            <w:r>
+              <w:t>Length</w:t>
+            </w:r>
+          </w:p>
+        </w:tc>
+        <w:tc>
+          <w:tcPr>
+            <w:tcW w:w="1803" w:type="dxa"/>
+          </w:tcPr>
+          <w:p>
+            <w:pPr>
+              <w:cnfStyle w:val="100000000000" w:firstRow="1" w:lastRow="0" w:firstColumn="0" w:lastColumn="0" w:oddVBand="0" w:evenVBand="0" w:oddHBand="0" w:evenHBand="0" w:firstRowFirstColumn="0" w:firstRowLastColumn="0" w:lastRowFirstColumn="0" w:lastRowLastColumn="0"/>
+            </w:pPr>
+            <w:r>
+              <w:t>Parent</w:t>
+            </w:r>
+          </w:p>
+        </w:tc>
+        <w:tc>
+          <w:tcPr>
+            <w:tcW w:w="1804" w:type="dxa"/>
+          </w:tcPr>
+          <w:p>
+            <w:pPr>
+              <w:cnfStyle w:val="100000000000" w:firstRow="1" w:lastRow="0" w:firstColumn="0" w:lastColumn="0" w:oddVBand="0" w:evenVBand="0" w:oddHBand="0" w:evenHBand="0" w:firstRowFirstColumn="0" w:firstRowLastColumn="0" w:lastRowFirstColumn="0" w:lastRowLastColumn="0"/>
+            </w:pPr>
+            <w:r>
+              <w:t>Notes</w:t>
+            </w:r>
+          </w:p>
+        </w:tc>
+      </w:tr>
+      <w:tr>
+        <w:tc>
+          <w:tcPr>
+            <w:cnfStyle w:val="001000000000" w:firstRow="0" w:lastRow="0" w:firstColumn="1" w:lastColumn="0" w:oddVBand="0" w:evenVBand="0" w:oddHBand="0" w:evenHBand="0" w:firstRowFirstColumn="0" w:firstRowLastColumn="0" w:lastRowFirstColumn="0" w:lastRowLastColumn="0"/>
+            <w:tcW w:w="1803" w:type="dxa"/>
+          </w:tcPr>
+          <w:p>
+            <w:r>
+              <w:t>ID</w:t>
+            </w:r>
+          </w:p>
+        </w:tc>
+        <w:tc>
+          <w:tcPr>
+            <w:tcW w:w="1803" w:type="dxa"/>
+          </w:tcPr>
+          <w:p>
+            <w:pPr>
+              <w:cnfStyle w:val="000000000000" w:firstRow="0" w:lastRow="0" w:firstColumn="0" w:lastColumn="0" w:oddVBand="0" w:evenVBand="0" w:oddHBand="0" w:evenHBand="0" w:firstRowFirstColumn="0" w:firstRowLastColumn="0" w:lastRowFirstColumn="0" w:lastRowLastColumn="0"/>
+            </w:pPr>
+            <w:proofErr w:type="spellStart"/>
+            <w:r>
+              <w:t>int</w:t>
+            </w:r>
+            <w:proofErr w:type="spellEnd"/>
+          </w:p>
+        </w:tc>
+        <w:tc>
+          <w:tcPr>
+            <w:tcW w:w="1803" w:type="dxa"/>
+          </w:tcPr>
+          <w:p>
+            <w:pPr>
+              <w:cnfStyle w:val="000000000000" w:firstRow="0" w:lastRow="0" w:firstColumn="0" w:lastColumn="0" w:oddVBand="0" w:evenVBand="0" w:oddHBand="0" w:evenHBand="0" w:firstRowFirstColumn="0" w:firstRowLastColumn="0" w:lastRowFirstColumn="0" w:lastRowLastColumn="0"/>
+            </w:pPr>
+            <w:r>
+              <w:t>-</w:t>
+            </w:r>
+          </w:p>
+        </w:tc>
+        <w:tc>
+          <w:tcPr>
+            <w:tcW w:w="1803" w:type="dxa"/>
+          </w:tcPr>
+          <w:p>
+            <w:pPr>
+              <w:cnfStyle w:val="000000000000" w:firstRow="0" w:lastRow="0" w:firstColumn="0" w:lastColumn="0" w:oddVBand="0" w:evenVBand="0" w:oddHBand="0" w:evenHBand="0" w:firstRowFirstColumn="0" w:firstRowLastColumn="0" w:lastRowFirstColumn="0" w:lastRowLastColumn="0"/>
+            </w:pPr>
+            <w:r>
+              <w:t>-</w:t>
+            </w:r>
+          </w:p>
+        </w:tc>
+        <w:tc>
+          <w:tcPr>
+            <w:tcW w:w="1804" w:type="dxa"/>
+          </w:tcPr>
+          <w:p>
+            <w:pPr>
+              <w:cnfStyle w:val="000000000000" w:firstRow="0" w:lastRow="0" w:firstColumn="0" w:lastColumn="0" w:oddVBand="0" w:evenVBand="0" w:oddHBand="0" w:evenHBand="0" w:firstRowFirstColumn="0" w:firstRowLastColumn="0" w:lastRowFirstColumn="0" w:lastRowLastColumn="0"/>
+            </w:pPr>
+          </w:p>
+        </w:tc>
+      </w:tr>
+      <w:tr>
+        <w:tc>
+          <w:tcPr>
+            <w:cnfStyle w:val="001000000000" w:firstRow="0" w:lastRow="0" w:firstColumn="1" w:lastColumn="0" w:oddVBand="0" w:evenVBand="0" w:oddHBand="0" w:evenHBand="0" w:firstRowFirstColumn="0" w:firstRowLastColumn="0" w:lastRowFirstColumn="0" w:lastRowLastColumn="0"/>
+            <w:tcW w:w="1803" w:type="dxa"/>
+          </w:tcPr>
+          <w:p>
+            <w:r>
+              <w:t>Name</w:t>
+            </w:r>
+          </w:p>
+        </w:tc>
+        <w:tc>
+          <w:tcPr>
+            <w:tcW w:w="1803" w:type="dxa"/>
+          </w:tcPr>
+          <w:p>
+            <w:pPr>
+              <w:cnfStyle w:val="000000000000" w:firstRow="0" w:lastRow="0" w:firstColumn="0" w:lastColumn="0" w:oddVBand="0" w:evenVBand="0" w:oddHBand="0" w:evenHBand="0" w:firstRowFirstColumn="0" w:firstRowLastColumn="0" w:lastRowFirstColumn="0" w:lastRowLastColumn="0"/>
+            </w:pPr>
+            <w:r>
+              <w:t>text</w:t>
+            </w:r>
+          </w:p>
+        </w:tc>
+        <w:tc>
+          <w:tcPr>
+            <w:tcW w:w="1803" w:type="dxa"/>
+          </w:tcPr>
+          <w:p>
+            <w:pPr>
+              <w:cnfStyle w:val="000000000000" w:firstRow="0" w:lastRow="0" w:firstColumn="0" w:lastColumn="0" w:oddVBand="0" w:evenVBand="0" w:oddHBand="0" w:evenHBand="0" w:firstRowFirstColumn="0" w:firstRowLastColumn="0" w:lastRowFirstColumn="0" w:lastRowLastColumn="0"/>
+            </w:pPr>
+            <w:r>
+              <w:t>15</w:t>
+            </w:r>
+          </w:p>
+        </w:tc>
+        <w:tc>
+          <w:tcPr>
+            <w:tcW w:w="1803" w:type="dxa"/>
+          </w:tcPr>
+          <w:p>
+            <w:pPr>
+              <w:cnfStyle w:val="000000000000" w:firstRow="0" w:lastRow="0" w:firstColumn="0" w:lastColumn="0" w:oddVBand="0" w:evenVBand="0" w:oddHBand="0" w:evenHBand="0" w:firstRowFirstColumn="0" w:firstRowLastColumn="0" w:lastRowFirstColumn="0" w:lastRowLastColumn="0"/>
+            </w:pPr>
+          </w:p>
+        </w:tc>
+        <w:tc>
+          <w:tcPr>
+            <w:tcW w:w="1804" w:type="dxa"/>
+          </w:tcPr>
+          <w:p>
+            <w:pPr>
+              <w:cnfStyle w:val="000000000000" w:firstRow="0" w:lastRow="0" w:firstColumn="0" w:lastColumn="0" w:oddVBand="0" w:evenVBand="0" w:oddHBand="0" w:evenHBand="0" w:firstRowFirstColumn="0" w:firstRowLastColumn="0" w:lastRowFirstColumn="0" w:lastRowLastColumn="0"/>
+            </w:pPr>
+          </w:p>
+        </w:tc>
+      </w:tr>
+      <w:tr>
+        <w:tc>
+          <w:tcPr>
+            <w:cnfStyle w:val="001000000000" w:firstRow="0" w:lastRow="0" w:firstColumn="1" w:lastColumn="0" w:oddVBand="0" w:evenVBand="0" w:oddHBand="0" w:evenHBand="0" w:firstRowFirstColumn="0" w:firstRowLastColumn="0" w:lastRowFirstColumn="0" w:lastRowLastColumn="0"/>
+            <w:tcW w:w="1803" w:type="dxa"/>
+          </w:tcPr>
+          <w:p/>
+        </w:tc>
+        <w:tc>
+          <w:tcPr>
+            <w:tcW w:w="1803" w:type="dxa"/>
+          </w:tcPr>
+          <w:p>
+            <w:pPr>
+              <w:cnfStyle w:val="000000000000" w:firstRow="0" w:lastRow="0" w:firstColumn="0" w:lastColumn="0" w:oddVBand="0" w:evenVBand="0" w:oddHBand="0" w:evenHBand="0" w:firstRowFirstColumn="0" w:firstRowLastColumn="0" w:lastRowFirstColumn="0" w:lastRowLastColumn="0"/>
+            </w:pPr>
+          </w:p>
+        </w:tc>
+        <w:tc>
+          <w:tcPr>
+            <w:tcW w:w="1803" w:type="dxa"/>
+          </w:tcPr>
+          <w:p>
+            <w:pPr>
+              <w:cnfStyle w:val="000000000000" w:firstRow="0" w:lastRow="0" w:firstColumn="0" w:lastColumn="0" w:oddVBand="0" w:evenVBand="0" w:oddHBand="0" w:evenHBand="0" w:firstRowFirstColumn="0" w:firstRowLastColumn="0" w:lastRowFirstColumn="0" w:lastRowLastColumn="0"/>
+            </w:pPr>
+          </w:p>
+        </w:tc>
+        <w:tc>
+          <w:tcPr>
+            <w:tcW w:w="1803" w:type="dxa"/>
+          </w:tcPr>
+          <w:p>
+            <w:pPr>
+              <w:cnfStyle w:val="000000000000" w:firstRow="0" w:lastRow="0" w:firstColumn="0" w:lastColumn="0" w:oddVBand="0" w:evenVBand="0" w:oddHBand="0" w:evenHBand="0" w:firstRowFirstColumn="0" w:firstRowLastColumn="0" w:lastRowFirstColumn="0" w:lastRowLastColumn="0"/>
+            </w:pPr>
+          </w:p>
+        </w:tc>
+        <w:tc>
+          <w:tcPr>
+            <w:tcW w:w="1804" w:type="dxa"/>
+          </w:tcPr>
+          <w:p>
+            <w:pPr>
+              <w:cnfStyle w:val="000000000000" w:firstRow="0" w:lastRow="0" w:firstColumn="0" w:lastColumn="0" w:oddVBand="0" w:evenVBand="0" w:oddHBand="0" w:evenHBand="0" w:firstRowFirstColumn="0" w:firstRowLastColumn="0" w:lastRowFirstColumn="0" w:lastRowLastColumn="0"/>
+            </w:pPr>
+          </w:p>
+        </w:tc>
+      </w:tr>
+      <w:tr>
+        <w:tc>
+          <w:tcPr>
+            <w:cnfStyle w:val="001000000000" w:firstRow="0" w:lastRow="0" w:firstColumn="1" w:lastColumn="0" w:oddVBand="0" w:evenVBand="0" w:oddHBand="0" w:evenHBand="0" w:firstRowFirstColumn="0" w:firstRowLastColumn="0" w:lastRowFirstColumn="0" w:lastRowLastColumn="0"/>
+            <w:tcW w:w="1803" w:type="dxa"/>
+          </w:tcPr>
+          <w:p/>
+        </w:tc>
+        <w:tc>
+          <w:tcPr>
+            <w:tcW w:w="1803" w:type="dxa"/>
+          </w:tcPr>
+          <w:p>
+            <w:pPr>
+              <w:cnfStyle w:val="000000000000" w:firstRow="0" w:lastRow="0" w:firstColumn="0" w:lastColumn="0" w:oddVBand="0" w:evenVBand="0" w:oddHBand="0" w:evenHBand="0" w:firstRowFirstColumn="0" w:firstRowLastColumn="0" w:lastRowFirstColumn="0" w:lastRowLastColumn="0"/>
+            </w:pPr>
+          </w:p>
+        </w:tc>
+        <w:tc>
+          <w:tcPr>
+            <w:tcW w:w="1803" w:type="dxa"/>
+          </w:tcPr>
+          <w:p>
+            <w:pPr>
+              <w:cnfStyle w:val="000000000000" w:firstRow="0" w:lastRow="0" w:firstColumn="0" w:lastColumn="0" w:oddVBand="0" w:evenVBand="0" w:oddHBand="0" w:evenHBand="0" w:firstRowFirstColumn="0" w:firstRowLastColumn="0" w:lastRowFirstColumn="0" w:lastRowLastColumn="0"/>
+            </w:pPr>
+          </w:p>
+        </w:tc>
+        <w:tc>
+          <w:tcPr>
+            <w:tcW w:w="1803" w:type="dxa"/>
+          </w:tcPr>
+          <w:p>
+            <w:pPr>
+              <w:cnfStyle w:val="000000000000" w:firstRow="0" w:lastRow="0" w:firstColumn="0" w:lastColumn="0" w:oddVBand="0" w:evenVBand="0" w:oddHBand="0" w:evenHBand="0" w:firstRowFirstColumn="0" w:firstRowLastColumn="0" w:lastRowFirstColumn="0" w:lastRowLastColumn="0"/>
+            </w:pPr>
+          </w:p>
+        </w:tc>
+        <w:tc>
+          <w:tcPr>
+            <w:tcW w:w="1804" w:type="dxa"/>
+          </w:tcPr>
+          <w:p>
+            <w:pPr>
+              <w:cnfStyle w:val="000000000000" w:firstRow="0" w:lastRow="0" w:firstColumn="0" w:lastColumn="0" w:oddVBand="0" w:evenVBand="0" w:oddHBand="0" w:evenHBand="0" w:firstRowFirstColumn="0" w:firstRowLastColumn="0" w:lastRowFirstColumn="0" w:lastRowLastColumn="0"/>
+            </w:pPr>
+          </w:p>
+        </w:tc>
+      </w:tr>
+      <w:tr>
+        <w:tc>
+          <w:tcPr>
+            <w:cnfStyle w:val="001000000000" w:firstRow="0" w:lastRow="0" w:firstColumn="1" w:lastColumn="0" w:oddVBand="0" w:evenVBand="0" w:oddHBand="0" w:evenHBand="0" w:firstRowFirstColumn="0" w:firstRowLastColumn="0" w:lastRowFirstColumn="0" w:lastRowLastColumn="0"/>
+            <w:tcW w:w="1803" w:type="dxa"/>
+          </w:tcPr>
+          <w:p/>
+        </w:tc>
+        <w:tc>
+          <w:tcPr>
+            <w:tcW w:w="1803" w:type="dxa"/>
+          </w:tcPr>
+          <w:p>
+            <w:pPr>
+              <w:cnfStyle w:val="000000000000" w:firstRow="0" w:lastRow="0" w:firstColumn="0" w:lastColumn="0" w:oddVBand="0" w:evenVBand="0" w:oddHBand="0" w:evenHBand="0" w:firstRowFirstColumn="0" w:firstRowLastColumn="0" w:lastRowFirstColumn="0" w:lastRowLastColumn="0"/>
+            </w:pPr>
+          </w:p>
+        </w:tc>
+        <w:tc>
+          <w:tcPr>
+            <w:tcW w:w="1803" w:type="dxa"/>
+          </w:tcPr>
+          <w:p>
+            <w:pPr>
+              <w:cnfStyle w:val="000000000000" w:firstRow="0" w:lastRow="0" w:firstColumn="0" w:lastColumn="0" w:oddVBand="0" w:evenVBand="0" w:oddHBand="0" w:evenHBand="0" w:firstRowFirstColumn="0" w:firstRowLastColumn="0" w:lastRowFirstColumn="0" w:lastRowLastColumn="0"/>
+            </w:pPr>
+          </w:p>
+        </w:tc>
+        <w:tc>
+          <w:tcPr>
+            <w:tcW w:w="1803" w:type="dxa"/>
+          </w:tcPr>
+          <w:p>
+            <w:pPr>
+              <w:cnfStyle w:val="000000000000" w:firstRow="0" w:lastRow="0" w:firstColumn="0" w:lastColumn="0" w:oddVBand="0" w:evenVBand="0" w:oddHBand="0" w:evenHBand="0" w:firstRowFirstColumn="0" w:firstRowLastColumn="0" w:lastRowFirstColumn="0" w:lastRowLastColumn="0"/>
+            </w:pPr>
+          </w:p>
+        </w:tc>
+        <w:tc>
+          <w:tcPr>
+            <w:tcW w:w="1804" w:type="dxa"/>
+          </w:tcPr>
+          <w:p>
+            <w:pPr>
+              <w:cnfStyle w:val="000000000000" w:firstRow="0" w:lastRow="0" w:firstColumn="0" w:lastColumn="0" w:oddVBand="0" w:evenVBand="0" w:oddHBand="0" w:evenHBand="0" w:firstRowFirstColumn="0" w:firstRowLastColumn="0" w:lastRowFirstColumn="0" w:lastRowLastColumn="0"/>
+            </w:pPr>
+          </w:p>
+        </w:tc>
+      </w:tr>
+      <w:tr>
+        <w:tc>
+          <w:tcPr>
+            <w:cnfStyle w:val="001000000000" w:firstRow="0" w:lastRow="0" w:firstColumn="1" w:lastColumn="0" w:oddVBand="0" w:evenVBand="0" w:oddHBand="0" w:evenHBand="0" w:firstRowFirstColumn="0" w:firstRowLastColumn="0" w:lastRowFirstColumn="0" w:lastRowLastColumn="0"/>
+            <w:tcW w:w="1803" w:type="dxa"/>
+          </w:tcPr>
+          <w:p/>
+        </w:tc>
+        <w:tc>
+          <w:tcPr>
+            <w:tcW w:w="1803" w:type="dxa"/>
+          </w:tcPr>
+          <w:p>
+            <w:pPr>
+              <w:cnfStyle w:val="000000000000" w:firstRow="0" w:lastRow="0" w:firstColumn="0" w:lastColumn="0" w:oddVBand="0" w:evenVBand="0" w:oddHBand="0" w:evenHBand="0" w:firstRowFirstColumn="0" w:firstRowLastColumn="0" w:lastRowFirstColumn="0" w:lastRowLastColumn="0"/>
+            </w:pPr>
+          </w:p>
+        </w:tc>
+        <w:tc>
+          <w:tcPr>
+            <w:tcW w:w="1803" w:type="dxa"/>
+          </w:tcPr>
+          <w:p>
+            <w:pPr>
+              <w:cnfStyle w:val="000000000000" w:firstRow="0" w:lastRow="0" w:firstColumn="0" w:lastColumn="0" w:oddVBand="0" w:evenVBand="0" w:oddHBand="0" w:evenHBand="0" w:firstRowFirstColumn="0" w:firstRowLastColumn="0" w:lastRowFirstColumn="0" w:lastRowLastColumn="0"/>
+            </w:pPr>
+          </w:p>
+        </w:tc>
+        <w:tc>
+          <w:tcPr>
+            <w:tcW w:w="1803" w:type="dxa"/>
+          </w:tcPr>
+          <w:p>
+            <w:pPr>
+              <w:cnfStyle w:val="000000000000" w:firstRow="0" w:lastRow="0" w:firstColumn="0" w:lastColumn="0" w:oddVBand="0" w:evenVBand="0" w:oddHBand="0" w:evenHBand="0" w:firstRowFirstColumn="0" w:firstRowLastColumn="0" w:lastRowFirstColumn="0" w:lastRowLastColumn="0"/>
+            </w:pPr>
+          </w:p>
+        </w:tc>
+        <w:tc>
+          <w:tcPr>
+            <w:tcW w:w="1804" w:type="dxa"/>
+          </w:tcPr>
+          <w:p>
+            <w:pPr>
+              <w:cnfStyle w:val="000000000000" w:firstRow="0" w:lastRow="0" w:firstColumn="0" w:lastColumn="0" w:oddVBand="0" w:evenVBand="0" w:oddHBand="0" w:evenHBand="0" w:firstRowFirstColumn="0" w:firstRowLastColumn="0" w:lastRowFirstColumn="0" w:lastRowLastColumn="0"/>
+            </w:pPr>
+          </w:p>
+        </w:tc>
+      </w:tr>
+      <w:tr>
+        <w:tc>
+          <w:tcPr>
+            <w:cnfStyle w:val="001000000000" w:firstRow="0" w:lastRow="0" w:firstColumn="1" w:lastColumn="0" w:oddVBand="0" w:evenVBand="0" w:oddHBand="0" w:evenHBand="0" w:firstRowFirstColumn="0" w:firstRowLastColumn="0" w:lastRowFirstColumn="0" w:lastRowLastColumn="0"/>
+            <w:tcW w:w="1803" w:type="dxa"/>
+          </w:tcPr>
+          <w:p/>
+        </w:tc>
+        <w:tc>
+          <w:tcPr>
+            <w:tcW w:w="1803" w:type="dxa"/>
+          </w:tcPr>
+          <w:p>
+            <w:pPr>
+              <w:cnfStyle w:val="000000000000" w:firstRow="0" w:lastRow="0" w:firstColumn="0" w:lastColumn="0" w:oddVBand="0" w:evenVBand="0" w:oddHBand="0" w:evenHBand="0" w:firstRowFirstColumn="0" w:firstRowLastColumn="0" w:lastRowFirstColumn="0" w:lastRowLastColumn="0"/>
+            </w:pPr>
+          </w:p>
+        </w:tc>
+        <w:tc>
+          <w:tcPr>
+            <w:tcW w:w="1803" w:type="dxa"/>
+          </w:tcPr>
+          <w:p>
+            <w:pPr>
+              <w:cnfStyle w:val="000000000000" w:firstRow="0" w:lastRow="0" w:firstColumn="0" w:lastColumn="0" w:oddVBand="0" w:evenVBand="0" w:oddHBand="0" w:evenHBand="0" w:firstRowFirstColumn="0" w:firstRowLastColumn="0" w:lastRowFirstColumn="0" w:lastRowLastColumn="0"/>
+            </w:pPr>
+          </w:p>
+        </w:tc>
+        <w:tc>
+          <w:tcPr>
+            <w:tcW w:w="1803" w:type="dxa"/>
+          </w:tcPr>
+          <w:p>
+            <w:pPr>
+              <w:cnfStyle w:val="000000000000" w:firstRow="0" w:lastRow="0" w:firstColumn="0" w:lastColumn="0" w:oddVBand="0" w:evenVBand="0" w:oddHBand="0" w:evenHBand="0" w:firstRowFirstColumn="0" w:firstRowLastColumn="0" w:lastRowFirstColumn="0" w:lastRowLastColumn="0"/>
+            </w:pPr>
+          </w:p>
+        </w:tc>
+        <w:tc>
+          <w:tcPr>
+            <w:tcW w:w="1804" w:type="dxa"/>
+          </w:tcPr>
+          <w:p>
+            <w:pPr>
+              <w:cnfStyle w:val="000000000000" w:firstRow="0" w:lastRow="0" w:firstColumn="0" w:lastColumn="0" w:oddVBand="0" w:evenVBand="0" w:oddHBand="0" w:evenHBand="0" w:firstRowFirstColumn="0" w:firstRowLastColumn="0" w:lastRowFirstColumn="0" w:lastRowLastColumn="0"/>
+            </w:pPr>
+          </w:p>
+        </w:tc>
+      </w:tr>
+    </w:tbl>
+    <w:p/>
     <w:sectPr>
       <w:pgSz w:w="11906" w:h="16838"/>
       <w:pgMar w:top="1440" w:right="1440" w:bottom="1440" w:left="1440" w:header="708" w:footer="708" w:gutter="0"/>
@@ -1310,6 +3651,15 @@
       <w:color w:val="404040" w:themeColor="text1" w:themeTint="BF"/>
     </w:rPr>
   </w:style>
+  <w:style w:type="paragraph" w:styleId="NoSpacing">
+    <w:name w:val="No Spacing"/>
+    <w:uiPriority w:val="1"/>
+    <w:qFormat/>
+    <w:rsid w:val="00FA5A82"/>
+    <w:pPr>
+      <w:spacing w:after="0" w:line="240" w:lineRule="auto"/>
+    </w:pPr>
+  </w:style>
 </w:styles>
 </file>
 
@@ -1579,7 +3929,7 @@
 </file>
 
 <file path=customXml/itemProps1.xml><?xml version="1.0" encoding="utf-8"?>
-<ds:datastoreItem xmlns:ds="http://schemas.openxmlformats.org/officeDocument/2006/customXml" ds:itemID="{C9EB3F21-B523-42EB-8CB4-F5B45C21F2E7}">
+<ds:datastoreItem xmlns:ds="http://schemas.openxmlformats.org/officeDocument/2006/customXml" ds:itemID="{66107443-5FB7-46AE-9697-66FA298193F8}">
   <ds:schemaRefs>
     <ds:schemaRef ds:uri="http://schemas.openxmlformats.org/officeDocument/2006/bibliography"/>
   </ds:schemaRefs>

</xml_diff>